<commit_message>
NN Graphic, Implementation Plan, Evaluation Plan, Machine Learning Models
</commit_message>
<xml_diff>
--- a/Thesis in MS Word.docx
+++ b/Thesis in MS Word.docx
@@ -39,7 +39,33 @@
         <w:rPr>
           <w:lang w:val="en-US"/>
         </w:rPr>
-        <w:t>\chapter{</w:t>
+        <w:t>\chapter{Introduction}\label{chap:introduction}</w:t>
+      </w:r>
+    </w:p>
+    <w:p>
+      <w:pPr>
+        <w:pStyle w:val="berschrift2"/>
+        <w:rPr>
+          <w:lang w:val="en-US"/>
+        </w:rPr>
+      </w:pPr>
+      <w:r>
+        <w:rPr>
+          <w:lang w:val="en-US"/>
+        </w:rPr>
+        <w:t>\</w:t>
+      </w:r>
+      <w:r>
+        <w:rPr>
+          <w:lang w:val="en-US"/>
+        </w:rPr>
+        <w:t>section</w:t>
+      </w:r>
+      <w:r>
+        <w:rPr>
+          <w:lang w:val="en-US"/>
+        </w:rPr>
+        <w:t>{</w:t>
       </w:r>
       <w:r>
         <w:rPr>
@@ -51,7 +77,19 @@
         <w:rPr>
           <w:lang w:val="en-US"/>
         </w:rPr>
-        <w:t>}\label{chap</w:t>
+        <w:t>}</w:t>
+      </w:r>
+      <w:r>
+        <w:rPr>
+          <w:lang w:val="en-US"/>
+        </w:rPr>
+        <w:t>%</w:t>
+      </w:r>
+      <w:r>
+        <w:rPr>
+          <w:lang w:val="en-US"/>
+        </w:rPr>
+        <w:t>\label{chap</w:t>
       </w:r>
       <w:r>
         <w:rPr>
@@ -65,12 +103,6 @@
         </w:rPr>
         <w:t>}</w:t>
       </w:r>
-      <w:r>
-        <w:rPr>
-          <w:lang w:val="en-US"/>
-        </w:rPr>
-        <w:t xml:space="preserve"> 1 page</w:t>
-      </w:r>
     </w:p>
     <w:p>
       <w:pPr>
@@ -182,7 +214,23 @@
           <w:szCs w:val="24"/>
           <w:lang w:val="en-US"/>
         </w:rPr>
-        <w:t xml:space="preserve"> describes the common mistakes made by investors and the challenges they confront, particularly in the present era of easy access to financial markets. The author provides his approach to asset management, as well as an algorithm that may aid him in executing it, in the hopes of assisting investors in recognizing and so avoiding these losing methods</w:t>
+        <w:t xml:space="preserve"> describes the common mistakes made by investors and the challenges they confront, particularly in the present era of easy access to financial markets. </w:t>
+      </w:r>
+      <w:r>
+        <w:rPr>
+          <w:rFonts w:cs="Arial"/>
+          <w:szCs w:val="24"/>
+          <w:lang w:val="en-US"/>
+        </w:rPr>
+        <w:t>In the second half of the paper t</w:t>
+      </w:r>
+      <w:r>
+        <w:rPr>
+          <w:rFonts w:cs="Arial"/>
+          <w:szCs w:val="24"/>
+          <w:lang w:val="en-US"/>
+        </w:rPr>
+        <w:t>he author provides his approach to asset management, as well as an algorithm that may aid him in executing it, in the hopes of assisting investors in recognizing and so avoiding these losing methods</w:t>
       </w:r>
       <w:sdt>
         <w:sdtPr>
@@ -908,7 +956,7 @@
     </w:p>
     <w:p>
       <w:pPr>
-        <w:pStyle w:val="berschrift1"/>
+        <w:pStyle w:val="berschrift2"/>
         <w:rPr>
           <w:lang w:val="en-US"/>
         </w:rPr>
@@ -918,7 +966,19 @@
           <w:lang w:val="en-US"/>
         </w:rPr>
         <w:lastRenderedPageBreak/>
-        <w:t>\chapter{</w:t>
+        <w:t>\</w:t>
+      </w:r>
+      <w:r>
+        <w:rPr>
+          <w:lang w:val="en-US"/>
+        </w:rPr>
+        <w:t>section</w:t>
+      </w:r>
+      <w:r>
+        <w:rPr>
+          <w:lang w:val="en-US"/>
+        </w:rPr>
+        <w:t>{</w:t>
       </w:r>
       <w:r>
         <w:rPr>
@@ -930,7 +990,19 @@
         <w:rPr>
           <w:lang w:val="en-US"/>
         </w:rPr>
-        <w:t>}\label{chap</w:t>
+        <w:t>}</w:t>
+      </w:r>
+      <w:r>
+        <w:rPr>
+          <w:lang w:val="en-US"/>
+        </w:rPr>
+        <w:t>%</w:t>
+      </w:r>
+      <w:r>
+        <w:rPr>
+          <w:lang w:val="en-US"/>
+        </w:rPr>
+        <w:t>\label{chap</w:t>
       </w:r>
       <w:r>
         <w:rPr>
@@ -948,7 +1020,7 @@
         <w:rPr>
           <w:lang w:val="en-US"/>
         </w:rPr>
-        <w:t xml:space="preserve"> 2 pages</w:t>
+        <w:t xml:space="preserve"> </w:t>
       </w:r>
     </w:p>
     <w:p>
@@ -1620,7 +1692,7 @@
     </w:p>
     <w:p>
       <w:pPr>
-        <w:pStyle w:val="berschrift1"/>
+        <w:pStyle w:val="berschrift2"/>
         <w:rPr>
           <w:lang w:val="en-US"/>
         </w:rPr>
@@ -1630,7 +1702,19 @@
           <w:lang w:val="en-US"/>
         </w:rPr>
         <w:lastRenderedPageBreak/>
-        <w:t>\chapter{</w:t>
+        <w:t>\</w:t>
+      </w:r>
+      <w:r>
+        <w:rPr>
+          <w:lang w:val="en-US"/>
+        </w:rPr>
+        <w:t>section</w:t>
+      </w:r>
+      <w:r>
+        <w:rPr>
+          <w:lang w:val="en-US"/>
+        </w:rPr>
+        <w:t>{</w:t>
       </w:r>
       <w:r>
         <w:rPr>
@@ -1642,7 +1726,19 @@
         <w:rPr>
           <w:lang w:val="en-US"/>
         </w:rPr>
-        <w:t>}\label{chap</w:t>
+        <w:t>}</w:t>
+      </w:r>
+      <w:r>
+        <w:rPr>
+          <w:lang w:val="en-US"/>
+        </w:rPr>
+        <w:t>%</w:t>
+      </w:r>
+      <w:r>
+        <w:rPr>
+          <w:lang w:val="en-US"/>
+        </w:rPr>
+        <w:t>\label{chap</w:t>
       </w:r>
       <w:r>
         <w:rPr>
@@ -1661,12 +1757,6 @@
           <w:lang w:val="en-US"/>
         </w:rPr>
         <w:t>}</w:t>
-      </w:r>
-      <w:r>
-        <w:rPr>
-          <w:lang w:val="en-US"/>
-        </w:rPr>
-        <w:t xml:space="preserve"> 2 pages</w:t>
       </w:r>
     </w:p>
     <w:p>
@@ -1963,6 +2053,87 @@
     </w:p>
     <w:p>
       <w:pPr>
+        <w:rPr>
+          <w:rFonts w:cs="Arial"/>
+          <w:szCs w:val="24"/>
+          <w:lang w:val="en-US"/>
+        </w:rPr>
+      </w:pPr>
+      <w:r>
+        <w:rPr>
+          <w:rFonts w:cs="Arial"/>
+          <w:szCs w:val="24"/>
+          <w:lang w:val="en-US"/>
+        </w:rPr>
+        <w:t xml:space="preserve">During the implementation, a list of predetermined stocks will be tracked in order to answer the first research question. Each company's qualitative and quantitative data </w:t>
+      </w:r>
+      <w:r>
+        <w:rPr>
+          <w:rFonts w:cs="Arial"/>
+          <w:szCs w:val="24"/>
+          <w:lang w:val="en-US"/>
+        </w:rPr>
+        <w:t xml:space="preserve">are </w:t>
+      </w:r>
+      <w:r>
+        <w:rPr>
+          <w:rFonts w:cs="Arial"/>
+          <w:szCs w:val="24"/>
+          <w:lang w:val="en-US"/>
+        </w:rPr>
+        <w:t xml:space="preserve">collected in the hopes of identifying aspects that have a significant impact on </w:t>
+      </w:r>
+      <w:r>
+        <w:rPr>
+          <w:rFonts w:cs="Arial"/>
+          <w:szCs w:val="24"/>
+          <w:lang w:val="en-US"/>
+        </w:rPr>
+        <w:t>the stocks</w:t>
+      </w:r>
+      <w:r>
+        <w:rPr>
+          <w:rFonts w:cs="Arial"/>
+          <w:szCs w:val="24"/>
+          <w:lang w:val="en-US"/>
+        </w:rPr>
+        <w:t xml:space="preserve"> intrinsic worth. A machine learning model </w:t>
+      </w:r>
+      <w:r>
+        <w:rPr>
+          <w:rFonts w:cs="Arial"/>
+          <w:szCs w:val="24"/>
+          <w:lang w:val="en-US"/>
+        </w:rPr>
+        <w:t xml:space="preserve">is </w:t>
+      </w:r>
+      <w:r>
+        <w:rPr>
+          <w:rFonts w:cs="Arial"/>
+          <w:szCs w:val="24"/>
+          <w:lang w:val="en-US"/>
+        </w:rPr>
+        <w:t>trained for this process. After taking into account a margin of safety, the model compare</w:t>
+      </w:r>
+      <w:r>
+        <w:rPr>
+          <w:rFonts w:cs="Arial"/>
+          <w:szCs w:val="24"/>
+          <w:lang w:val="en-US"/>
+        </w:rPr>
+        <w:t>s</w:t>
+      </w:r>
+      <w:r>
+        <w:rPr>
+          <w:rFonts w:cs="Arial"/>
+          <w:szCs w:val="24"/>
+          <w:lang w:val="en-US"/>
+        </w:rPr>
+        <w:t xml:space="preserve"> the stock's suggested price to the current price and issue a "Buy," "Hold," or "Sell" signal.</w:t>
+      </w:r>
+    </w:p>
+    <w:p>
+      <w:pPr>
         <w:numPr>
           <w:ilvl w:val="0"/>
           <w:numId w:val="5"/>
@@ -1996,6 +2167,147 @@
           <w:szCs w:val="24"/>
           <w:lang w:val="en-US"/>
         </w:rPr>
+        <w:lastRenderedPageBreak/>
+        <w:t>The second phase of the empirical study seeks to beat the market using the model's output. To do so, the identified undervalued stocks, i.e., stocks that emit a "Buy" signal, are purchased at a specific moment in the past. The stock picks are evaluated, and their returns are compared to the benchmark index after each of the next ten years.</w:t>
+      </w:r>
+    </w:p>
+    <w:p>
+      <w:pPr>
+        <w:rPr>
+          <w:rFonts w:cs="Arial"/>
+          <w:szCs w:val="24"/>
+          <w:lang w:val="en-US"/>
+        </w:rPr>
+      </w:pPr>
+    </w:p>
+    <w:p>
+      <w:pPr>
+        <w:rPr>
+          <w:rFonts w:cs="Arial"/>
+          <w:szCs w:val="24"/>
+          <w:lang w:val="en-US"/>
+        </w:rPr>
+      </w:pPr>
+      <w:r>
+        <w:rPr>
+          <w:rFonts w:cs="Arial"/>
+          <w:szCs w:val="24"/>
+          <w:lang w:val="en-US"/>
+        </w:rPr>
+        <w:t>From those research questions the following hypotheses can be derived:</w:t>
+      </w:r>
+    </w:p>
+    <w:p>
+      <w:pPr>
+        <w:pStyle w:val="Listenabsatz"/>
+        <w:numPr>
+          <w:ilvl w:val="0"/>
+          <w:numId w:val="6"/>
+        </w:numPr>
+        <w:rPr>
+          <w:rFonts w:cs="Arial"/>
+          <w:szCs w:val="24"/>
+          <w:lang w:val="en-US"/>
+        </w:rPr>
+      </w:pPr>
+      <w:r>
+        <w:rPr>
+          <w:rFonts w:cs="Arial"/>
+          <w:szCs w:val="24"/>
+          <w:lang w:val="en-US"/>
+        </w:rPr>
+        <w:t>H0: A machine learning model based on qualitative and quantitative fundamental company data cannot reliably and accurately predict the intrinsic value of a company.</w:t>
+      </w:r>
+    </w:p>
+    <w:p>
+      <w:pPr>
+        <w:pStyle w:val="Listenabsatz"/>
+        <w:numPr>
+          <w:ilvl w:val="0"/>
+          <w:numId w:val="6"/>
+        </w:numPr>
+        <w:rPr>
+          <w:rFonts w:cs="Arial"/>
+          <w:szCs w:val="24"/>
+          <w:lang w:val="en-US"/>
+        </w:rPr>
+      </w:pPr>
+      <w:r>
+        <w:rPr>
+          <w:rFonts w:cs="Arial"/>
+          <w:szCs w:val="24"/>
+          <w:lang w:val="en-US"/>
+        </w:rPr>
+        <w:t>H0: The identified undervalued stocks cannot be used to consistently beat the market and thus the author cannot disprove the efficient market theorem.</w:t>
+      </w:r>
+    </w:p>
+    <w:p>
+      <w:pPr>
+        <w:pStyle w:val="Listenabsatz"/>
+        <w:numPr>
+          <w:ilvl w:val="0"/>
+          <w:numId w:val="6"/>
+        </w:numPr>
+        <w:rPr>
+          <w:rFonts w:cs="Arial"/>
+          <w:szCs w:val="24"/>
+          <w:lang w:val="en-US"/>
+        </w:rPr>
+      </w:pPr>
+      <w:r>
+        <w:rPr>
+          <w:rFonts w:cs="Arial"/>
+          <w:szCs w:val="24"/>
+          <w:lang w:val="en-US"/>
+        </w:rPr>
+        <w:t>H1: A machine learning model based on qualitative and quantitative fundamental company data can reliably and accurately predict the intrinsic value of a company.</w:t>
+      </w:r>
+    </w:p>
+    <w:p>
+      <w:pPr>
+        <w:pStyle w:val="Listenabsatz"/>
+        <w:numPr>
+          <w:ilvl w:val="0"/>
+          <w:numId w:val="6"/>
+        </w:numPr>
+        <w:rPr>
+          <w:rFonts w:cs="Arial"/>
+          <w:szCs w:val="24"/>
+          <w:lang w:val="en-US"/>
+        </w:rPr>
+      </w:pPr>
+      <w:r>
+        <w:rPr>
+          <w:rFonts w:cs="Arial"/>
+          <w:szCs w:val="24"/>
+          <w:lang w:val="en-US"/>
+        </w:rPr>
+        <w:t>H1: The identified undervalued stocks can be used to consistently beat the market and thus the efficient market theorem can be disproved.</w:t>
+      </w:r>
+    </w:p>
+    <w:p>
+      <w:pPr>
+        <w:rPr>
+          <w:rFonts w:cs="Arial"/>
+          <w:szCs w:val="24"/>
+          <w:lang w:val="en-US"/>
+        </w:rPr>
+      </w:pPr>
+    </w:p>
+    <w:p>
+      <w:pPr>
+        <w:rPr>
+          <w:rFonts w:cs="Arial"/>
+          <w:szCs w:val="24"/>
+          <w:lang w:val="en-US"/>
+        </w:rPr>
+      </w:pPr>
+      <w:r>
+        <w:rPr>
+          <w:rFonts w:cs="Arial"/>
+          <w:szCs w:val="24"/>
+          <w:lang w:val="en-US"/>
+        </w:rPr>
         <w:t>The following risks are anticipated throughout the thesis:</w:t>
       </w:r>
     </w:p>
@@ -2019,6 +2331,14 @@
         </w:rPr>
         <w:t>What qualitative measures should be used to calculate intrinsic value?</w:t>
       </w:r>
+      <w:r>
+        <w:rPr>
+          <w:rFonts w:cs="Arial"/>
+          <w:szCs w:val="24"/>
+          <w:lang w:val="en-US"/>
+        </w:rPr>
+        <w:t xml:space="preserve"> And how can they be retrieved in bulk?</w:t>
+      </w:r>
     </w:p>
     <w:p>
       <w:pPr>
@@ -2059,58 +2379,1139 @@
           <w:szCs w:val="24"/>
           <w:lang w:val="en-US"/>
         </w:rPr>
+        <w:t>How</w:t>
+      </w:r>
+      <w:r>
+        <w:rPr>
+          <w:rFonts w:cs="Arial"/>
+          <w:szCs w:val="24"/>
+          <w:lang w:val="en-US"/>
+        </w:rPr>
+        <w:t xml:space="preserve"> </w:t>
+      </w:r>
+      <w:r>
+        <w:rPr>
+          <w:rFonts w:cs="Arial"/>
+          <w:szCs w:val="24"/>
+          <w:lang w:val="en-US"/>
+        </w:rPr>
+        <w:t>to appropriately assess the model's success within a given time frame and update the model accordingly?</w:t>
+      </w:r>
+    </w:p>
+    <w:p>
+      <w:pPr>
+        <w:rPr>
+          <w:rFonts w:cs="Arial"/>
+          <w:szCs w:val="24"/>
+          <w:lang w:val="en-US"/>
+        </w:rPr>
+      </w:pPr>
+    </w:p>
+    <w:p>
+      <w:pPr>
+        <w:pStyle w:val="berschrift2"/>
+        <w:rPr>
+          <w:lang w:val="en-US"/>
+        </w:rPr>
+      </w:pPr>
+      <w:r>
+        <w:rPr>
+          <w:lang w:val="en-US"/>
+        </w:rPr>
+        <w:t xml:space="preserve">\section{Research </w:t>
+      </w:r>
+      <w:r>
+        <w:rPr>
+          <w:lang w:val="en-US"/>
+        </w:rPr>
+        <w:t>Methods</w:t>
+      </w:r>
+      <w:r>
+        <w:rPr>
+          <w:lang w:val="en-US"/>
+        </w:rPr>
+        <w:t>}</w:t>
+      </w:r>
+      <w:r>
+        <w:rPr>
+          <w:lang w:val="en-US"/>
+        </w:rPr>
+        <w:t>%5 pages</w:t>
+      </w:r>
+    </w:p>
+    <w:p>
+      <w:pPr>
+        <w:rPr>
+          <w:rFonts w:cs="Arial"/>
+          <w:szCs w:val="24"/>
+          <w:lang w:val="en-US"/>
+        </w:rPr>
+      </w:pPr>
+      <w:r>
+        <w:rPr>
+          <w:rFonts w:cs="Arial"/>
+          <w:szCs w:val="24"/>
+          <w:lang w:val="en-US"/>
+        </w:rPr>
+        <w:t>The author's research methodologies are briefly detailed in the next section. These include the data gathering process, the programming language(s) utilized, an implementation plan, a description of the trained machine learning models employed, and an evaluation strategy.</w:t>
+      </w:r>
+    </w:p>
+    <w:p>
+      <w:pPr>
+        <w:pStyle w:val="berschrift3"/>
+        <w:rPr>
+          <w:lang w:val="en-US"/>
+        </w:rPr>
+      </w:pPr>
+      <w:r>
+        <w:rPr>
+          <w:lang w:val="en-US"/>
+        </w:rPr>
+        <w:t>\s</w:t>
+      </w:r>
+      <w:r>
+        <w:rPr>
+          <w:lang w:val="en-US"/>
+        </w:rPr>
+        <w:t>ubs</w:t>
+      </w:r>
+      <w:r>
+        <w:rPr>
+          <w:lang w:val="en-US"/>
+        </w:rPr>
+        <w:t>ection{Data}</w:t>
+      </w:r>
+      <w:r>
+        <w:rPr>
+          <w:lang w:val="en-US"/>
+        </w:rPr>
+        <w:t>%which companies, which data, where to get it from</w:t>
+      </w:r>
+    </w:p>
+    <w:p>
+      <w:pPr>
+        <w:rPr>
+          <w:lang w:val="en-US"/>
+        </w:rPr>
+      </w:pPr>
+      <w:r>
+        <w:rPr>
+          <w:lang w:val="en-US"/>
+        </w:rPr>
+        <w:t xml:space="preserve">One of the most crucial questions is for which companies the model makes predictions. Because the value investing method only considers stable companies with a good business model, consistent returns, and low volatility, the focus will be on about </w:t>
+      </w:r>
+      <w:r>
+        <w:rPr>
+          <w:lang w:val="en-US"/>
+        </w:rPr>
+        <w:t>3</w:t>
+      </w:r>
+      <w:r>
+        <w:rPr>
+          <w:lang w:val="en-US"/>
+        </w:rPr>
+        <w:t>00 companies that have been in the market for a long time and have a history of dividend</w:t>
+      </w:r>
+      <w:r>
+        <w:rPr>
+          <w:lang w:val="en-US"/>
+        </w:rPr>
+        <w:t xml:space="preserve"> payouts</w:t>
+      </w:r>
+      <w:r>
+        <w:rPr>
+          <w:lang w:val="en-US"/>
+        </w:rPr>
+        <w:t>.</w:t>
+      </w:r>
+      <w:r>
+        <w:rPr>
+          <w:lang w:val="en-US"/>
+        </w:rPr>
+        <w:t xml:space="preserve"> </w:t>
+      </w:r>
+      <w:r>
+        <w:rPr>
+          <w:lang w:val="en-US"/>
+        </w:rPr>
+        <w:t>Being able to pay dividends on a consistent basis, and even increasing payments in most years, is seen as additional evidence of stability. Still, one should not be fooled by a company's payout ratio, as a high payout and continual dividend increase could be a ruse to appease shareholders.</w:t>
+      </w:r>
+    </w:p>
+    <w:p>
+      <w:pPr>
+        <w:rPr>
+          <w:lang w:val="en-US"/>
+        </w:rPr>
+      </w:pPr>
+      <w:r>
+        <w:rPr>
+          <w:lang w:val="en-US"/>
+        </w:rPr>
         <w:lastRenderedPageBreak/>
-        <w:t>How</w:t>
-      </w:r>
-      <w:r>
-        <w:rPr>
-          <w:rFonts w:cs="Arial"/>
-          <w:szCs w:val="24"/>
+        <w:t xml:space="preserve">In a Microsoft Excel file, </w:t>
+      </w:r>
+      <w:r>
+        <w:rPr>
+          <w:lang w:val="en-US"/>
+        </w:rPr>
+        <w:t>all</w:t>
+      </w:r>
+      <w:r>
+        <w:rPr>
+          <w:lang w:val="en-US"/>
+        </w:rPr>
+        <w:t xml:space="preserve"> the companies are listed with their ticker symbol. This file will be used to access extra data from various online APIs. YahooFinance and Finviz.com are two of the sites that will be used to retrieve financial statement data. Additional web services will be researched to discover if any trustworthy qualitative data sources exist. Automatically retrieving </w:t>
+      </w:r>
+      <w:r>
+        <w:rPr>
+          <w:lang w:val="en-US"/>
+        </w:rPr>
+        <w:t xml:space="preserve">bulk </w:t>
+      </w:r>
+      <w:r>
+        <w:rPr>
+          <w:lang w:val="en-US"/>
+        </w:rPr>
+        <w:t>qualitative company data</w:t>
+      </w:r>
+      <w:r>
+        <w:rPr>
+          <w:lang w:val="en-US"/>
+        </w:rPr>
+        <w:t xml:space="preserve"> might be a challenge</w:t>
+      </w:r>
+      <w:r>
+        <w:rPr>
+          <w:lang w:val="en-US"/>
+        </w:rPr>
+        <w:t>, though.</w:t>
+      </w:r>
+    </w:p>
+    <w:p>
+      <w:pPr>
+        <w:rPr>
+          <w:lang w:val="en-US"/>
+        </w:rPr>
+      </w:pPr>
+      <w:r>
+        <w:rPr>
+          <w:lang w:val="en-US"/>
+        </w:rPr>
+        <w:t xml:space="preserve">The author purposefully includes a huge number of variables from the balance sheet, income statement, and cash flow statement in the prediction models without applying any economic logic to the selection. This allows the models to learn from the data over </w:t>
+      </w:r>
+      <w:r>
+        <w:rPr>
+          <w:lang w:val="en-US"/>
+        </w:rPr>
+        <w:t>the whole available</w:t>
+      </w:r>
+      <w:r>
+        <w:rPr>
+          <w:lang w:val="en-US"/>
+        </w:rPr>
+        <w:t xml:space="preserve"> timeframe which factors and variable combinations perform best for predicting </w:t>
+      </w:r>
+      <w:r>
+        <w:rPr>
+          <w:lang w:val="en-US"/>
+        </w:rPr>
+        <w:t xml:space="preserve">the intrinsic value </w:t>
+      </w:r>
+      <w:r>
+        <w:rPr>
+          <w:lang w:val="en-US"/>
+        </w:rPr>
+        <w:t>around earnings announcements over a one-year period.</w:t>
+      </w:r>
+    </w:p>
+    <w:p>
+      <w:pPr>
+        <w:pStyle w:val="berschrift3"/>
+        <w:rPr>
+          <w:lang w:val="en-US"/>
+        </w:rPr>
+      </w:pPr>
+      <w:r>
+        <w:rPr>
+          <w:lang w:val="en-US"/>
+        </w:rPr>
+        <w:t>\s</w:t>
+      </w:r>
+      <w:r>
+        <w:rPr>
+          <w:lang w:val="en-US"/>
+        </w:rPr>
+        <w:t>ubs</w:t>
+      </w:r>
+      <w:r>
+        <w:rPr>
+          <w:lang w:val="en-US"/>
+        </w:rPr>
+        <w:t>ection{Implementation Plan}</w:t>
+      </w:r>
+      <w:r>
+        <w:rPr>
+          <w:lang w:val="en-US"/>
+        </w:rPr>
+        <w:t>%</w:t>
+      </w:r>
+      <w:r>
+        <w:rPr>
+          <w:lang w:val="en-US"/>
+        </w:rPr>
+        <w:t>figure which shows the pipeline of the whole process</w:t>
+      </w:r>
+    </w:p>
+    <w:p>
+      <w:pPr>
+        <w:rPr>
+          <w:lang w:val="en-US"/>
+        </w:rPr>
+      </w:pPr>
+      <w:r>
+        <w:rPr>
+          <w:lang w:val="en-US"/>
+        </w:rPr>
+        <w:t>Python and R will be the primary programming languages used throughout the pipeline. While R will be utilized for the first two phases of the project, namely data collection and processing, Python will be used mostly for the modeling and assessment processes.</w:t>
+      </w:r>
+    </w:p>
+    <w:p>
+      <w:pPr>
+        <w:rPr>
+          <w:lang w:val="en-US"/>
+        </w:rPr>
+      </w:pPr>
+      <w:r>
+        <w:rPr>
+          <w:lang w:val="en-US"/>
+        </w:rPr>
+        <w:t>The data gathering phase is the initial step in the algorithm's implementation. The author will endeavor to collect as much financial data as possible during this time. The APIs YahooFinance and Finviz.com are the most common data providers. Data for the balance sheet, income statement, and cash flow statement will be retrieved and saved in a data frame for each firm and period. Sources for qualitative corporate data will also be sought and researched. If a reliable source is discovered, it will be included to the data collection. One of the most important jobs at that phase will be to locate such sources.</w:t>
+      </w:r>
+    </w:p>
+    <w:p>
+      <w:pPr>
+        <w:rPr>
+          <w:lang w:val="en-US"/>
+        </w:rPr>
+      </w:pPr>
+      <w:r>
+        <w:rPr>
+          <w:lang w:val="en-US"/>
+        </w:rPr>
+        <w:t>Data is prepared for further calculations and modeling during the processing phase.</w:t>
+      </w:r>
+    </w:p>
+    <w:p>
+      <w:pPr>
+        <w:rPr>
+          <w:lang w:val="en-US"/>
+        </w:rPr>
+      </w:pPr>
+      <w:r>
+        <w:rPr>
+          <w:lang w:val="en-US"/>
+        </w:rPr>
+        <w:t xml:space="preserve">In the modelling </w:t>
+      </w:r>
+    </w:p>
+    <w:p>
+      <w:pPr>
+        <w:rPr>
+          <w:lang w:val="en-US"/>
+        </w:rPr>
+      </w:pPr>
+    </w:p>
+    <w:p>
+      <w:pPr>
+        <w:rPr>
+          <w:lang w:val="en-US"/>
+        </w:rPr>
+      </w:pPr>
+      <w:r>
+        <w:rPr>
+          <w:noProof/>
+          <w:lang w:val="en-US"/>
+        </w:rPr>
+        <w:drawing>
+          <wp:inline distT="0" distB="0" distL="0" distR="0" wp14:anchorId="36B17A46" wp14:editId="15639C93">
+            <wp:extent cx="5760720" cy="1524000"/>
+            <wp:effectExtent l="0" t="0" r="0" b="0"/>
+            <wp:docPr id="2" name="Grafik 2"/>
+            <wp:cNvGraphicFramePr>
+              <a:graphicFrameLocks xmlns:a="http://schemas.openxmlformats.org/drawingml/2006/main" noChangeAspect="1"/>
+            </wp:cNvGraphicFramePr>
+            <a:graphic xmlns:a="http://schemas.openxmlformats.org/drawingml/2006/main">
+              <a:graphicData uri="http://schemas.openxmlformats.org/drawingml/2006/picture">
+                <pic:pic xmlns:pic="http://schemas.openxmlformats.org/drawingml/2006/picture">
+                  <pic:nvPicPr>
+                    <pic:cNvPr id="0" name="Picture 1"/>
+                    <pic:cNvPicPr>
+                      <a:picLocks noChangeAspect="1" noChangeArrowheads="1"/>
+                    </pic:cNvPicPr>
+                  </pic:nvPicPr>
+                  <pic:blipFill>
+                    <a:blip r:embed="rId8">
+                      <a:extLst>
+                        <a:ext uri="{28A0092B-C50C-407E-A947-70E740481C1C}">
+                          <a14:useLocalDpi xmlns:a14="http://schemas.microsoft.com/office/drawing/2010/main" val="0"/>
+                        </a:ext>
+                      </a:extLst>
+                    </a:blip>
+                    <a:srcRect/>
+                    <a:stretch>
+                      <a:fillRect/>
+                    </a:stretch>
+                  </pic:blipFill>
+                  <pic:spPr bwMode="auto">
+                    <a:xfrm>
+                      <a:off x="0" y="0"/>
+                      <a:ext cx="5760720" cy="1524000"/>
+                    </a:xfrm>
+                    <a:prstGeom prst="rect">
+                      <a:avLst/>
+                    </a:prstGeom>
+                    <a:noFill/>
+                    <a:ln>
+                      <a:noFill/>
+                    </a:ln>
+                  </pic:spPr>
+                </pic:pic>
+              </a:graphicData>
+            </a:graphic>
+          </wp:inline>
+        </w:drawing>
+      </w:r>
+    </w:p>
+    <w:p>
+      <w:pPr>
+        <w:pStyle w:val="berschrift3"/>
+        <w:rPr>
+          <w:lang w:val="en-US"/>
+        </w:rPr>
+      </w:pPr>
+      <w:r>
+        <w:rPr>
+          <w:lang w:val="en-US"/>
+        </w:rPr>
+        <w:t>\</w:t>
+      </w:r>
+      <w:r>
+        <w:rPr>
+          <w:lang w:val="en-US"/>
+        </w:rPr>
+        <w:t>sub</w:t>
+      </w:r>
+      <w:r>
+        <w:rPr>
+          <w:lang w:val="en-US"/>
+        </w:rPr>
+        <w:t>section{</w:t>
+      </w:r>
+      <w:r>
+        <w:rPr>
+          <w:lang w:val="en-US"/>
+        </w:rPr>
+        <w:t xml:space="preserve">Machine Learning </w:t>
+      </w:r>
+      <w:r>
+        <w:rPr>
+          <w:lang w:val="en-US"/>
+        </w:rPr>
+        <w:t>Model</w:t>
+      </w:r>
+      <w:r>
+        <w:rPr>
+          <w:lang w:val="en-US"/>
+        </w:rPr>
+        <w:t>s</w:t>
+      </w:r>
+      <w:r>
+        <w:rPr>
+          <w:lang w:val="en-US"/>
+        </w:rPr>
+        <w:t>}</w:t>
+      </w:r>
+      <w:r>
+        <w:rPr>
+          <w:lang w:val="en-US"/>
+        </w:rPr>
+        <w:t>%figure which explains the model in detail</w:t>
+      </w:r>
+    </w:p>
+    <w:p>
+      <w:pPr>
+        <w:rPr>
+          <w:lang w:val="en-US"/>
+        </w:rPr>
+      </w:pPr>
+      <w:r>
+        <w:rPr>
+          <w:lang w:val="en-US"/>
+        </w:rPr>
+        <w:t>The machine learning algorithms used in the study include a variety of models that have become increasingly popular in recent years. A Neural Network and a Random Forest model for regression are among them.</w:t>
+      </w:r>
+      <w:r>
+        <w:rPr>
+          <w:lang w:val="en-US"/>
+        </w:rPr>
+        <w:t xml:space="preserve"> To benchmark these two models</w:t>
+      </w:r>
+      <w:r>
+        <w:rPr>
+          <w:lang w:val="en-US"/>
+        </w:rPr>
+        <w:t xml:space="preserve">, simpler linear models are used. These include </w:t>
+      </w:r>
+      <w:r>
+        <w:rPr>
+          <w:lang w:val="en-US"/>
+        </w:rPr>
+        <w:t xml:space="preserve">an Ordinary Least Square (OLS) and </w:t>
+      </w:r>
+      <w:r>
+        <w:rPr>
+          <w:lang w:val="en-US"/>
+        </w:rPr>
+        <w:t>a Least Absolute Shrinkage and Selection Operator (Lasso) linear regression</w:t>
+      </w:r>
+      <w:r>
+        <w:rPr>
+          <w:lang w:val="en-US"/>
+        </w:rPr>
+        <w:t>.</w:t>
+      </w:r>
+      <w:r>
+        <w:rPr>
           <w:lang w:val="en-US"/>
         </w:rPr>
         <w:t xml:space="preserve"> </w:t>
       </w:r>
       <w:r>
         <w:rPr>
-          <w:rFonts w:cs="Arial"/>
-          <w:szCs w:val="24"/>
-          <w:lang w:val="en-US"/>
-        </w:rPr>
-        <w:t>to appropriately assess the model's success within a given time frame and update the model accordingly?</w:t>
-      </w:r>
-    </w:p>
-    <w:p>
-      <w:pPr>
-        <w:rPr>
-          <w:rFonts w:cs="Arial"/>
-          <w:szCs w:val="24"/>
-          <w:lang w:val="en-US"/>
-        </w:rPr>
-      </w:pPr>
-    </w:p>
-    <w:p>
-      <w:pPr>
-        <w:rPr>
-          <w:rFonts w:cs="Arial"/>
-          <w:szCs w:val="24"/>
-          <w:lang w:val="en-US"/>
-        </w:rPr>
-      </w:pPr>
-      <w:r>
-        <w:rPr>
-          <w:rFonts w:cs="Arial"/>
-          <w:szCs w:val="24"/>
-          <w:lang w:val="en-US"/>
-        </w:rPr>
-        <w:t>\section{State of the art}</w:t>
-      </w:r>
-      <w:r>
-        <w:rPr>
-          <w:rFonts w:cs="Arial"/>
-          <w:szCs w:val="24"/>
-          <w:lang w:val="en-US"/>
-        </w:rPr>
-        <w:t xml:space="preserve"> 3 pages</w:t>
+          <w:lang w:val="en-US"/>
+        </w:rPr>
+        <w:t xml:space="preserve">As all </w:t>
+      </w:r>
+      <w:r>
+        <w:rPr>
+          <w:lang w:val="en-US"/>
+        </w:rPr>
+        <w:lastRenderedPageBreak/>
+        <w:t xml:space="preserve">the models require </w:t>
+      </w:r>
+      <w:r>
+        <w:rPr>
+          <w:lang w:val="en-US"/>
+        </w:rPr>
+        <w:t>some</w:t>
+      </w:r>
+      <w:r>
+        <w:rPr>
+          <w:lang w:val="en-US"/>
+        </w:rPr>
+        <w:t xml:space="preserve"> dependent variable $$y$$</w:t>
+      </w:r>
+      <w:r>
+        <w:rPr>
+          <w:lang w:val="en-US"/>
+        </w:rPr>
+        <w:t>, t</w:t>
+      </w:r>
+      <w:r>
+        <w:rPr>
+          <w:lang w:val="en-US"/>
+        </w:rPr>
+        <w:t>he author will</w:t>
+      </w:r>
+      <w:r>
+        <w:rPr>
+          <w:lang w:val="en-US"/>
+        </w:rPr>
+        <w:t xml:space="preserve"> </w:t>
+      </w:r>
+      <w:r>
+        <w:rPr>
+          <w:lang w:val="en-US"/>
+        </w:rPr>
+        <w:t xml:space="preserve">make use of two different approaches. </w:t>
+      </w:r>
+    </w:p>
+    <w:p>
+      <w:pPr>
+        <w:rPr>
+          <w:lang w:val="en-US"/>
+        </w:rPr>
+      </w:pPr>
+      <w:r>
+        <w:rPr>
+          <w:lang w:val="en-US"/>
+        </w:rPr>
+        <w:t xml:space="preserve">First, </w:t>
+      </w:r>
+      <w:r>
+        <w:rPr>
+          <w:lang w:val="en-US"/>
+        </w:rPr>
+        <w:t xml:space="preserve">static equations </w:t>
+      </w:r>
+      <w:r>
+        <w:rPr>
+          <w:lang w:val="en-US"/>
+        </w:rPr>
+        <w:t xml:space="preserve">will be employed </w:t>
+      </w:r>
+      <w:r>
+        <w:rPr>
+          <w:lang w:val="en-US"/>
+        </w:rPr>
+        <w:t>to determine a company's fair worth using multiple ways</w:t>
+      </w:r>
+      <w:r>
+        <w:rPr>
+          <w:lang w:val="en-US"/>
+        </w:rPr>
+        <w:t xml:space="preserve">. </w:t>
+      </w:r>
+      <w:r>
+        <w:rPr>
+          <w:lang w:val="en-US"/>
+        </w:rPr>
+        <w:t xml:space="preserve">Following that, </w:t>
+      </w:r>
+      <w:r>
+        <w:rPr>
+          <w:lang w:val="en-US"/>
+        </w:rPr>
+        <w:t>the dependent variable $$y$$</w:t>
+      </w:r>
+      <w:r>
+        <w:rPr>
+          <w:lang w:val="en-US"/>
+        </w:rPr>
+        <w:t xml:space="preserve"> will be the average of all the outputs. T</w:t>
+      </w:r>
+      <w:r>
+        <w:rPr>
+          <w:lang w:val="en-US"/>
+        </w:rPr>
+        <w:t>hose equations include t</w:t>
+      </w:r>
+      <w:r>
+        <w:rPr>
+          <w:lang w:val="en-US"/>
+        </w:rPr>
+        <w:t xml:space="preserve">he Discounted Cashflow (DCF) technique, the Graham Stock Valuation Formula (short: Graham Formula), and the Earnings Power Value </w:t>
+      </w:r>
+      <w:r>
+        <w:rPr>
+          <w:lang w:val="en-US"/>
+        </w:rPr>
+        <w:t xml:space="preserve">formula </w:t>
+      </w:r>
+      <w:r>
+        <w:rPr>
+          <w:lang w:val="en-US"/>
+        </w:rPr>
+        <w:t>(EPV).</w:t>
+      </w:r>
+    </w:p>
+    <w:p>
+      <w:pPr>
+        <w:rPr>
+          <w:lang w:val="en-US"/>
+        </w:rPr>
+      </w:pPr>
+      <w:r>
+        <w:rPr>
+          <w:lang w:val="en-US"/>
+        </w:rPr>
+        <w:t xml:space="preserve">The other approach will involve a self-created program which will label the data </w:t>
+      </w:r>
+      <w:r>
+        <w:rPr>
+          <w:lang w:val="en-US"/>
+        </w:rPr>
+        <w:t xml:space="preserve">entries automatically based on the development of the stock prize </w:t>
+      </w:r>
+      <w:r>
+        <w:rPr>
+          <w:lang w:val="en-US"/>
+        </w:rPr>
+        <w:t xml:space="preserve">a year </w:t>
+      </w:r>
+      <w:r>
+        <w:rPr>
+          <w:lang w:val="en-US"/>
+        </w:rPr>
+        <w:t xml:space="preserve">after. </w:t>
+      </w:r>
+      <w:r>
+        <w:rPr>
+          <w:lang w:val="en-US"/>
+        </w:rPr>
+        <w:t xml:space="preserve">If the stock rose higher than the benchmark, the label will be “Buy”. If </w:t>
+      </w:r>
+      <w:r>
+        <w:rPr>
+          <w:lang w:val="en-US"/>
+        </w:rPr>
+        <w:t xml:space="preserve">the price rose </w:t>
+      </w:r>
+      <w:r>
+        <w:rPr>
+          <w:lang w:val="en-US"/>
+        </w:rPr>
+        <w:t>significantly less</w:t>
+      </w:r>
+      <w:r>
+        <w:rPr>
+          <w:lang w:val="en-US"/>
+        </w:rPr>
+        <w:t xml:space="preserve">, whereas different thresholds will be tried out, or even decreased over the period of one year, the label will be “Sell”. Everything in between will </w:t>
+      </w:r>
+      <w:r>
+        <w:rPr>
+          <w:lang w:val="en-US"/>
+        </w:rPr>
+        <w:t xml:space="preserve">be labeled as </w:t>
+      </w:r>
+      <w:r>
+        <w:rPr>
+          <w:lang w:val="en-US"/>
+        </w:rPr>
+        <w:t>“Hold”.</w:t>
+      </w:r>
+      <w:r>
+        <w:rPr>
+          <w:lang w:val="en-US"/>
+        </w:rPr>
+        <w:t xml:space="preserve"> These labels will be used to validate the output of the machine learning algorithm</w:t>
+      </w:r>
+      <w:r>
+        <w:rPr>
+          <w:lang w:val="en-US"/>
+        </w:rPr>
+        <w:t>.</w:t>
+      </w:r>
+    </w:p>
+    <w:p>
+      <w:pPr>
+        <w:rPr>
+          <w:lang w:val="en-US"/>
+        </w:rPr>
+      </w:pPr>
+    </w:p>
+    <w:p>
+      <w:pPr>
+        <w:rPr>
+          <w:lang w:val="en-US"/>
+        </w:rPr>
+      </w:pPr>
+      <w:r>
+        <w:rPr>
+          <w:lang w:val="en-US"/>
+        </w:rPr>
+        <w:t>Explain Neural Network</w:t>
+      </w:r>
+    </w:p>
+    <w:p>
+      <w:pPr>
+        <w:rPr>
+          <w:lang w:val="en-US"/>
+        </w:rPr>
+      </w:pPr>
+      <w:r>
+        <w:rPr>
+          <w:noProof/>
+          <w:lang w:val="en-US"/>
+        </w:rPr>
+        <w:drawing>
+          <wp:inline distT="0" distB="0" distL="0" distR="0" wp14:anchorId="66C5EA3A" wp14:editId="449E72B1">
+            <wp:extent cx="5753100" cy="3535680"/>
+            <wp:effectExtent l="0" t="0" r="0" b="7620"/>
+            <wp:docPr id="3" name="Grafik 3"/>
+            <wp:cNvGraphicFramePr>
+              <a:graphicFrameLocks xmlns:a="http://schemas.openxmlformats.org/drawingml/2006/main" noChangeAspect="1"/>
+            </wp:cNvGraphicFramePr>
+            <a:graphic xmlns:a="http://schemas.openxmlformats.org/drawingml/2006/main">
+              <a:graphicData uri="http://schemas.openxmlformats.org/drawingml/2006/picture">
+                <pic:pic xmlns:pic="http://schemas.openxmlformats.org/drawingml/2006/picture">
+                  <pic:nvPicPr>
+                    <pic:cNvPr id="0" name="Picture 2"/>
+                    <pic:cNvPicPr>
+                      <a:picLocks noChangeAspect="1" noChangeArrowheads="1"/>
+                    </pic:cNvPicPr>
+                  </pic:nvPicPr>
+                  <pic:blipFill>
+                    <a:blip r:embed="rId9">
+                      <a:extLst>
+                        <a:ext uri="{28A0092B-C50C-407E-A947-70E740481C1C}">
+                          <a14:useLocalDpi xmlns:a14="http://schemas.microsoft.com/office/drawing/2010/main" val="0"/>
+                        </a:ext>
+                      </a:extLst>
+                    </a:blip>
+                    <a:srcRect/>
+                    <a:stretch>
+                      <a:fillRect/>
+                    </a:stretch>
+                  </pic:blipFill>
+                  <pic:spPr bwMode="auto">
+                    <a:xfrm>
+                      <a:off x="0" y="0"/>
+                      <a:ext cx="5753100" cy="3535680"/>
+                    </a:xfrm>
+                    <a:prstGeom prst="rect">
+                      <a:avLst/>
+                    </a:prstGeom>
+                    <a:noFill/>
+                    <a:ln>
+                      <a:noFill/>
+                    </a:ln>
+                  </pic:spPr>
+                </pic:pic>
+              </a:graphicData>
+            </a:graphic>
+          </wp:inline>
+        </w:drawing>
+      </w:r>
+    </w:p>
+    <w:p>
+      <w:pPr>
+        <w:rPr>
+          <w:lang w:val="en-US"/>
+        </w:rPr>
+      </w:pPr>
+      <w:r>
+        <w:rPr>
+          <w:lang w:val="en-US"/>
+        </w:rPr>
+        <w:t>Explain Random Forest</w:t>
+      </w:r>
+    </w:p>
+    <w:p>
+      <w:pPr>
+        <w:rPr>
+          <w:lang w:val="en-US"/>
+        </w:rPr>
+      </w:pPr>
+      <w:r>
+        <w:rPr>
+          <w:lang w:val="en-US"/>
+        </w:rPr>
+        <w:t xml:space="preserve">Explain </w:t>
+      </w:r>
+      <w:r>
+        <w:rPr>
+          <w:lang w:val="en-US"/>
+        </w:rPr>
+        <w:t>OLS</w:t>
+      </w:r>
+    </w:p>
+    <w:p>
+      <w:pPr>
+        <w:rPr>
+          <w:lang w:val="en-US"/>
+        </w:rPr>
+      </w:pPr>
+      <w:r>
+        <w:rPr>
+          <w:lang w:val="en-US"/>
+        </w:rPr>
+        <w:t>Explain Lasso</w:t>
+      </w:r>
+    </w:p>
+    <w:p>
+      <w:pPr>
+        <w:pStyle w:val="berschrift3"/>
+        <w:rPr>
+          <w:lang w:val="en-US"/>
+        </w:rPr>
+      </w:pPr>
+      <w:r>
+        <w:rPr>
+          <w:lang w:val="en-US"/>
+        </w:rPr>
+        <w:t>\subsection{Training and Test Set}</w:t>
+      </w:r>
+    </w:p>
+    <w:p>
+      <w:pPr>
+        <w:rPr>
+          <w:lang w:val="en-US"/>
+        </w:rPr>
+      </w:pPr>
+      <w:r>
+        <w:rPr>
+          <w:lang w:val="en-US"/>
+        </w:rPr>
+        <w:t xml:space="preserve">The training set will </w:t>
+      </w:r>
+      <w:r>
+        <w:rPr>
+          <w:lang w:val="en-US"/>
+        </w:rPr>
+        <w:t xml:space="preserve">contain the </w:t>
+      </w:r>
+      <w:r>
+        <w:rPr>
+          <w:lang w:val="en-US"/>
+        </w:rPr>
+        <w:t xml:space="preserve">quantitative and qualitative </w:t>
+      </w:r>
+      <w:r>
+        <w:rPr>
+          <w:lang w:val="en-US"/>
+        </w:rPr>
+        <w:t xml:space="preserve">fundamental data of each company </w:t>
+      </w:r>
+      <w:r>
+        <w:rPr>
+          <w:lang w:val="en-US"/>
+        </w:rPr>
+        <w:t xml:space="preserve">at the end of each year. </w:t>
+      </w:r>
+      <w:r>
+        <w:rPr>
+          <w:lang w:val="en-US"/>
+        </w:rPr>
+        <w:t>This way the time dimension is</w:t>
+      </w:r>
+      <w:r>
+        <w:rPr>
+          <w:lang w:val="en-US"/>
+        </w:rPr>
+        <w:t xml:space="preserve"> deliberately </w:t>
+      </w:r>
+      <w:r>
+        <w:rPr>
+          <w:lang w:val="en-US"/>
+        </w:rPr>
+        <w:t>left out</w:t>
+      </w:r>
+      <w:r>
+        <w:rPr>
+          <w:lang w:val="en-US"/>
+        </w:rPr>
+        <w:t xml:space="preserve"> </w:t>
+      </w:r>
+      <w:r>
+        <w:rPr>
+          <w:lang w:val="en-US"/>
+        </w:rPr>
+        <w:t>a</w:t>
+      </w:r>
+      <w:r>
+        <w:rPr>
+          <w:lang w:val="en-US"/>
+        </w:rPr>
+        <w:t>s</w:t>
+      </w:r>
+      <w:r>
+        <w:rPr>
+          <w:lang w:val="en-US"/>
+        </w:rPr>
+        <w:t xml:space="preserve"> (1)</w:t>
+      </w:r>
+      <w:r>
+        <w:rPr>
+          <w:lang w:val="en-US"/>
+        </w:rPr>
+        <w:t xml:space="preserve"> that</w:t>
+      </w:r>
+      <w:r>
+        <w:rPr>
+          <w:lang w:val="en-US"/>
+        </w:rPr>
+        <w:t xml:space="preserve"> simplif</w:t>
+      </w:r>
+      <w:r>
+        <w:rPr>
+          <w:lang w:val="en-US"/>
+        </w:rPr>
+        <w:t xml:space="preserve">ies </w:t>
+      </w:r>
+      <w:r>
+        <w:rPr>
+          <w:lang w:val="en-US"/>
+        </w:rPr>
+        <w:t>the model</w:t>
+      </w:r>
+      <w:r>
+        <w:rPr>
+          <w:lang w:val="en-US"/>
+        </w:rPr>
+        <w:t>s</w:t>
+      </w:r>
+      <w:r>
+        <w:rPr>
+          <w:lang w:val="en-US"/>
+        </w:rPr>
+        <w:t xml:space="preserve"> and </w:t>
+      </w:r>
+      <w:r>
+        <w:rPr>
+          <w:lang w:val="en-US"/>
+        </w:rPr>
+        <w:t>(2) there is nothing worth remembering from the past</w:t>
+      </w:r>
+      <w:r>
+        <w:rPr>
+          <w:lang w:val="en-US"/>
+        </w:rPr>
+        <w:t xml:space="preserve">. The models analyze current data only and try to estimate </w:t>
+      </w:r>
+      <w:r>
+        <w:rPr>
+          <w:lang w:val="en-US"/>
+        </w:rPr>
+        <w:t>a stock’s</w:t>
+      </w:r>
+      <w:r>
+        <w:rPr>
+          <w:lang w:val="en-US"/>
+        </w:rPr>
+        <w:t xml:space="preserve"> fair price. </w:t>
+      </w:r>
+      <w:r>
+        <w:rPr>
+          <w:lang w:val="en-US"/>
+        </w:rPr>
+        <w:t xml:space="preserve"> </w:t>
+      </w:r>
+      <w:r>
+        <w:rPr>
+          <w:lang w:val="en-US"/>
+        </w:rPr>
+        <w:lastRenderedPageBreak/>
+        <w:t xml:space="preserve">For training purposes 90 percent of the available data will be used, while the remaining 10 percent are used to test the </w:t>
+      </w:r>
+      <w:r>
+        <w:rPr>
+          <w:lang w:val="en-US"/>
+        </w:rPr>
+        <w:t>models.</w:t>
+      </w:r>
+      <w:r>
+        <w:rPr>
+          <w:lang w:val="en-US"/>
+        </w:rPr>
+        <w:t xml:space="preserve"> </w:t>
+      </w:r>
+    </w:p>
+    <w:p>
+      <w:pPr>
+        <w:pStyle w:val="berschrift3"/>
+        <w:rPr>
+          <w:lang w:val="en-US"/>
+        </w:rPr>
+      </w:pPr>
+      <w:r>
+        <w:rPr>
+          <w:lang w:val="en-US"/>
+        </w:rPr>
+        <w:t>\s</w:t>
+      </w:r>
+      <w:r>
+        <w:rPr>
+          <w:lang w:val="en-US"/>
+        </w:rPr>
+        <w:t>ubs</w:t>
+      </w:r>
+      <w:r>
+        <w:rPr>
+          <w:lang w:val="en-US"/>
+        </w:rPr>
+        <w:t>ection{</w:t>
+      </w:r>
+      <w:r>
+        <w:rPr>
+          <w:lang w:val="en-US"/>
+        </w:rPr>
+        <w:t>Evaluation</w:t>
+      </w:r>
+      <w:r>
+        <w:rPr>
+          <w:lang w:val="en-US"/>
+        </w:rPr>
+        <w:t xml:space="preserve"> Plan</w:t>
+      </w:r>
+      <w:r>
+        <w:rPr>
+          <w:lang w:val="en-US"/>
+        </w:rPr>
+        <w:t>}</w:t>
+      </w:r>
+      <w:r>
+        <w:rPr>
+          <w:lang w:val="en-US"/>
+        </w:rPr>
+        <w:t>%</w:t>
+      </w:r>
+      <w:r>
+        <w:rPr>
+          <w:lang w:val="en-US"/>
+        </w:rPr>
+        <w:t>figure which shows a graph comparing benchmark and a selected stock</w:t>
+      </w:r>
+    </w:p>
+    <w:p>
+      <w:pPr>
+        <w:rPr>
+          <w:lang w:val="en-US"/>
+        </w:rPr>
+      </w:pPr>
+      <w:r>
+        <w:rPr>
+          <w:lang w:val="en-US"/>
+        </w:rPr>
+        <w:t>A one-year sliding window is used to create the training and test sample for our models. This pane navigates through all the companies in our sample period's records history. Let $P_{t}$ be the price of an issue at any point in time when the algorithm issues a "Buy" signal. Then $P_{t+1}$ represents the price after one year of holding the paper, emulating the purchase of a stock. By subtracting $P_{t}$ from $P_{t+1}$, the return $R_{s,t}$, denoting the return of the individual stock at time $t$, is determined. The result is in continuation compared to the return $R_{i,t}$ of the benchmark index in that exact same time frame. If $R_{s,t_{1}}$ &gt; $R_{i,t_{1}}$ the prediction is considered successful for $t_{1}$. Returns are evaluated until $t_{n}$, where $n$ signifies the last possible complete, i.e., the most recent time frame. The sliding window continues for every year thereafter and after each year, and in total after $t_{n}$, the returns are compared. Once the stock's signal switches to "Sell," the algorithm will cease predicting and calculate $R_{s,t}$ and $R_{i,t}$ to complete the evaluation early.</w:t>
+      </w:r>
+    </w:p>
+    <w:p>
+      <w:pPr>
+        <w:rPr>
+          <w:rFonts w:cs="Arial"/>
+          <w:szCs w:val="24"/>
+          <w:lang w:val="en-US"/>
+        </w:rPr>
+      </w:pPr>
+    </w:p>
+    <w:p>
+      <w:pPr>
+        <w:pStyle w:val="berschrift1"/>
+        <w:rPr>
+          <w:lang w:val="en-US"/>
+        </w:rPr>
+      </w:pPr>
+      <w:r>
+        <w:rPr>
+          <w:lang w:val="en-US"/>
+        </w:rPr>
+        <w:t>\</w:t>
+      </w:r>
+      <w:r>
+        <w:rPr>
+          <w:lang w:val="en-US"/>
+        </w:rPr>
+        <w:t>chapter</w:t>
+      </w:r>
+      <w:r>
+        <w:rPr>
+          <w:lang w:val="en-US"/>
+        </w:rPr>
+        <w:t>{State of the art}</w:t>
+      </w:r>
+      <w:r>
+        <w:rPr>
+          <w:lang w:val="en-US"/>
+        </w:rPr>
+        <w:t>\label{state_of_the_art}%</w:t>
+      </w:r>
+      <w:r>
+        <w:rPr>
+          <w:lang w:val="en-US"/>
+        </w:rPr>
+        <w:t>3 pages</w:t>
       </w:r>
     </w:p>
     <w:p>
@@ -2255,27 +3656,40 @@
     </w:p>
     <w:p>
       <w:pPr>
-        <w:rPr>
-          <w:rFonts w:cs="Arial"/>
-          <w:szCs w:val="24"/>
-          <w:lang w:val="en-US"/>
-        </w:rPr>
-      </w:pPr>
-      <w:r>
-        <w:rPr>
-          <w:rFonts w:cs="Arial"/>
-          <w:szCs w:val="24"/>
-          <w:lang w:val="en-US"/>
-        </w:rPr>
-        <w:t>\section{Background}</w:t>
-      </w:r>
-      <w:r>
-        <w:rPr>
-          <w:rFonts w:cs="Arial"/>
-          <w:szCs w:val="24"/>
-          <w:lang w:val="en-US"/>
-        </w:rPr>
-        <w:t xml:space="preserve"> 2 pages</w:t>
+        <w:pStyle w:val="berschrift1"/>
+        <w:rPr>
+          <w:lang w:val="en-US"/>
+        </w:rPr>
+      </w:pPr>
+      <w:r>
+        <w:rPr>
+          <w:lang w:val="en-US"/>
+        </w:rPr>
+        <w:t>\</w:t>
+      </w:r>
+      <w:r>
+        <w:rPr>
+          <w:lang w:val="en-US"/>
+        </w:rPr>
+        <w:t>chapter</w:t>
+      </w:r>
+      <w:r>
+        <w:rPr>
+          <w:lang w:val="en-US"/>
+        </w:rPr>
+        <w:t>{Background}</w:t>
+      </w:r>
+      <w:r>
+        <w:rPr>
+          <w:lang w:val="en-US"/>
+        </w:rPr>
+        <w:t>\label{background}%</w:t>
+      </w:r>
+      <w:r>
+        <w:rPr>
+          <w:lang w:val="en-US"/>
+        </w:rPr>
+        <w:t>2 pages</w:t>
       </w:r>
     </w:p>
     <w:p>
@@ -2376,6 +3790,7 @@
           <w:szCs w:val="24"/>
           <w:lang w:val="en-US"/>
         </w:rPr>
+        <w:lastRenderedPageBreak/>
         <w:t>\section{Model}</w:t>
       </w:r>
       <w:r>
@@ -2597,7 +4012,6 @@
           <w:szCs w:val="24"/>
           <w:lang w:val="en-US"/>
         </w:rPr>
-        <w:lastRenderedPageBreak/>
         <w:tab/>
         <w:t>Plan -&gt; how you will develop the tool</w:t>
       </w:r>
@@ -3061,7 +4475,7 @@
       </w:pPr>
     </w:p>
     <w:sectPr>
-      <w:footerReference w:type="default" r:id="rId8"/>
+      <w:footerReference w:type="default" r:id="rId10"/>
       <w:pgSz w:w="11906" w:h="16838"/>
       <w:pgMar w:top="1417" w:right="1417" w:bottom="1134" w:left="1417" w:header="708" w:footer="708" w:gutter="0"/>
       <w:cols w:space="708"/>
@@ -3669,6 +5083,119 @@
     </w:lvl>
   </w:abstractNum>
   <w:abstractNum w:abstractNumId="3" w15:restartNumberingAfterBreak="0">
+    <w:nsid w:val="47FD70A1"/>
+    <w:multiLevelType w:val="hybridMultilevel"/>
+    <w:tmpl w:val="3B6E6C5C"/>
+    <w:lvl w:ilvl="0" w:tplc="0C070001">
+      <w:start w:val="1"/>
+      <w:numFmt w:val="bullet"/>
+      <w:lvlText w:val=""/>
+      <w:lvlJc w:val="left"/>
+      <w:pPr>
+        <w:ind w:left="720" w:hanging="360"/>
+      </w:pPr>
+      <w:rPr>
+        <w:rFonts w:ascii="Symbol" w:hAnsi="Symbol" w:hint="default"/>
+      </w:rPr>
+    </w:lvl>
+    <w:lvl w:ilvl="1" w:tplc="0C070003" w:tentative="1">
+      <w:start w:val="1"/>
+      <w:numFmt w:val="bullet"/>
+      <w:lvlText w:val="o"/>
+      <w:lvlJc w:val="left"/>
+      <w:pPr>
+        <w:ind w:left="1440" w:hanging="360"/>
+      </w:pPr>
+      <w:rPr>
+        <w:rFonts w:ascii="Courier New" w:hAnsi="Courier New" w:cs="Courier New" w:hint="default"/>
+      </w:rPr>
+    </w:lvl>
+    <w:lvl w:ilvl="2" w:tplc="0C070005" w:tentative="1">
+      <w:start w:val="1"/>
+      <w:numFmt w:val="bullet"/>
+      <w:lvlText w:val=""/>
+      <w:lvlJc w:val="left"/>
+      <w:pPr>
+        <w:ind w:left="2160" w:hanging="360"/>
+      </w:pPr>
+      <w:rPr>
+        <w:rFonts w:ascii="Wingdings" w:hAnsi="Wingdings" w:hint="default"/>
+      </w:rPr>
+    </w:lvl>
+    <w:lvl w:ilvl="3" w:tplc="0C070001" w:tentative="1">
+      <w:start w:val="1"/>
+      <w:numFmt w:val="bullet"/>
+      <w:lvlText w:val=""/>
+      <w:lvlJc w:val="left"/>
+      <w:pPr>
+        <w:ind w:left="2880" w:hanging="360"/>
+      </w:pPr>
+      <w:rPr>
+        <w:rFonts w:ascii="Symbol" w:hAnsi="Symbol" w:hint="default"/>
+      </w:rPr>
+    </w:lvl>
+    <w:lvl w:ilvl="4" w:tplc="0C070003" w:tentative="1">
+      <w:start w:val="1"/>
+      <w:numFmt w:val="bullet"/>
+      <w:lvlText w:val="o"/>
+      <w:lvlJc w:val="left"/>
+      <w:pPr>
+        <w:ind w:left="3600" w:hanging="360"/>
+      </w:pPr>
+      <w:rPr>
+        <w:rFonts w:ascii="Courier New" w:hAnsi="Courier New" w:cs="Courier New" w:hint="default"/>
+      </w:rPr>
+    </w:lvl>
+    <w:lvl w:ilvl="5" w:tplc="0C070005" w:tentative="1">
+      <w:start w:val="1"/>
+      <w:numFmt w:val="bullet"/>
+      <w:lvlText w:val=""/>
+      <w:lvlJc w:val="left"/>
+      <w:pPr>
+        <w:ind w:left="4320" w:hanging="360"/>
+      </w:pPr>
+      <w:rPr>
+        <w:rFonts w:ascii="Wingdings" w:hAnsi="Wingdings" w:hint="default"/>
+      </w:rPr>
+    </w:lvl>
+    <w:lvl w:ilvl="6" w:tplc="0C070001" w:tentative="1">
+      <w:start w:val="1"/>
+      <w:numFmt w:val="bullet"/>
+      <w:lvlText w:val=""/>
+      <w:lvlJc w:val="left"/>
+      <w:pPr>
+        <w:ind w:left="5040" w:hanging="360"/>
+      </w:pPr>
+      <w:rPr>
+        <w:rFonts w:ascii="Symbol" w:hAnsi="Symbol" w:hint="default"/>
+      </w:rPr>
+    </w:lvl>
+    <w:lvl w:ilvl="7" w:tplc="0C070003" w:tentative="1">
+      <w:start w:val="1"/>
+      <w:numFmt w:val="bullet"/>
+      <w:lvlText w:val="o"/>
+      <w:lvlJc w:val="left"/>
+      <w:pPr>
+        <w:ind w:left="5760" w:hanging="360"/>
+      </w:pPr>
+      <w:rPr>
+        <w:rFonts w:ascii="Courier New" w:hAnsi="Courier New" w:cs="Courier New" w:hint="default"/>
+      </w:rPr>
+    </w:lvl>
+    <w:lvl w:ilvl="8" w:tplc="0C070005" w:tentative="1">
+      <w:start w:val="1"/>
+      <w:numFmt w:val="bullet"/>
+      <w:lvlText w:val=""/>
+      <w:lvlJc w:val="left"/>
+      <w:pPr>
+        <w:ind w:left="6480" w:hanging="360"/>
+      </w:pPr>
+      <w:rPr>
+        <w:rFonts w:ascii="Wingdings" w:hAnsi="Wingdings" w:hint="default"/>
+      </w:rPr>
+    </w:lvl>
+  </w:abstractNum>
+  <w:abstractNum w:abstractNumId="4" w15:restartNumberingAfterBreak="0">
     <w:nsid w:val="4B0E2487"/>
     <w:multiLevelType w:val="hybridMultilevel"/>
     <w:tmpl w:val="210C4E04"/>
@@ -3808,7 +5335,7 @@
       </w:rPr>
     </w:lvl>
   </w:abstractNum>
-  <w:abstractNum w:abstractNumId="4" w15:restartNumberingAfterBreak="0">
+  <w:abstractNum w:abstractNumId="5" w15:restartNumberingAfterBreak="0">
     <w:nsid w:val="58201816"/>
     <w:multiLevelType w:val="hybridMultilevel"/>
     <w:tmpl w:val="8772B9FA"/>
@@ -3907,10 +5434,13 @@
     <w:abstractNumId w:val="1"/>
   </w:num>
   <w:num w:numId="4" w16cid:durableId="1874147262">
-    <w:abstractNumId w:val="3"/>
+    <w:abstractNumId w:val="4"/>
   </w:num>
   <w:num w:numId="5" w16cid:durableId="92749452">
-    <w:abstractNumId w:val="4"/>
+    <w:abstractNumId w:val="5"/>
+  </w:num>
+  <w:num w:numId="6" w16cid:durableId="1883512565">
+    <w:abstractNumId w:val="3"/>
   </w:num>
 </w:numbering>
 </file>
@@ -4823,7 +6353,7 @@
   <wetp:taskpane dockstate="right" visibility="0" width="526" row="3">
     <wetp:webextensionref xmlns:r="http://schemas.openxmlformats.org/officeDocument/2006/relationships" r:id="rId1"/>
   </wetp:taskpane>
-  <wetp:taskpane dockstate="right" visibility="0" width="438" row="3">
+  <wetp:taskpane dockstate="right" visibility="0" width="350" row="6">
     <wetp:webextensionref xmlns:r="http://schemas.openxmlformats.org/officeDocument/2006/relationships" r:id="rId2"/>
   </wetp:taskpane>
 </wetp:taskpanes>

</xml_diff>

<commit_message>
State of the art, conclusion, first draft finished
</commit_message>
<xml_diff>
--- a/Thesis in MS Word.docx
+++ b/Thesis in MS Word.docx
@@ -16,7 +16,25 @@
           <w:szCs w:val="24"/>
           <w:lang w:val="en-US"/>
         </w:rPr>
-        <w:t>\mainmatter%</w:t>
+        <w:t>\</w:t>
+      </w:r>
+      <w:proofErr w:type="spellStart"/>
+      <w:r>
+        <w:rPr>
+          <w:rFonts w:cs="Arial"/>
+          <w:szCs w:val="24"/>
+          <w:lang w:val="en-US"/>
+        </w:rPr>
+        <w:t>mainmatter</w:t>
+      </w:r>
+      <w:proofErr w:type="spellEnd"/>
+      <w:r>
+        <w:rPr>
+          <w:rFonts w:cs="Arial"/>
+          <w:szCs w:val="24"/>
+          <w:lang w:val="en-US"/>
+        </w:rPr>
+        <w:t>%</w:t>
       </w:r>
     </w:p>
     <w:p>
@@ -39,7 +57,21 @@
         <w:rPr>
           <w:lang w:val="en-US"/>
         </w:rPr>
-        <w:t>\chapter{Introduction}\label{chap:introduction}</w:t>
+        <w:t>\chapter{Introduction}\label{</w:t>
+      </w:r>
+      <w:proofErr w:type="spellStart"/>
+      <w:r>
+        <w:rPr>
+          <w:lang w:val="en-US"/>
+        </w:rPr>
+        <w:t>chap:introduction</w:t>
+      </w:r>
+      <w:proofErr w:type="spellEnd"/>
+      <w:r>
+        <w:rPr>
+          <w:lang w:val="en-US"/>
+        </w:rPr>
+        <w:t>}</w:t>
       </w:r>
     </w:p>
     <w:p>
@@ -89,7 +121,14 @@
         <w:rPr>
           <w:lang w:val="en-US"/>
         </w:rPr>
-        <w:t>\label{chap</w:t>
+        <w:t>\label{</w:t>
+      </w:r>
+      <w:proofErr w:type="spellStart"/>
+      <w:r>
+        <w:rPr>
+          <w:lang w:val="en-US"/>
+        </w:rPr>
+        <w:t>chap</w:t>
       </w:r>
       <w:r>
         <w:rPr>
@@ -97,6 +136,7 @@
         </w:rPr>
         <w:t>:Motivation</w:t>
       </w:r>
+      <w:proofErr w:type="spellEnd"/>
       <w:r>
         <w:rPr>
           <w:lang w:val="en-US"/>
@@ -1002,14 +1042,36 @@
         <w:rPr>
           <w:lang w:val="en-US"/>
         </w:rPr>
-        <w:t>\label{chap</w:t>
-      </w:r>
-      <w:r>
-        <w:rPr>
-          <w:lang w:val="en-US"/>
-        </w:rPr>
-        <w:t>:Problem defintion</w:t>
-      </w:r>
+        <w:t>\label{</w:t>
+      </w:r>
+      <w:proofErr w:type="spellStart"/>
+      <w:r>
+        <w:rPr>
+          <w:lang w:val="en-US"/>
+        </w:rPr>
+        <w:t>chap</w:t>
+      </w:r>
+      <w:r>
+        <w:rPr>
+          <w:lang w:val="en-US"/>
+        </w:rPr>
+        <w:t>:Problem</w:t>
+      </w:r>
+      <w:proofErr w:type="spellEnd"/>
+      <w:r>
+        <w:rPr>
+          <w:lang w:val="en-US"/>
+        </w:rPr>
+        <w:t xml:space="preserve"> </w:t>
+      </w:r>
+      <w:proofErr w:type="spellStart"/>
+      <w:r>
+        <w:rPr>
+          <w:lang w:val="en-US"/>
+        </w:rPr>
+        <w:t>defintion</w:t>
+      </w:r>
+      <w:proofErr w:type="spellEnd"/>
       <w:r>
         <w:rPr>
           <w:lang w:val="en-US"/>
@@ -1171,12 +1233,14 @@
         </w:rPr>
         <w:t xml:space="preserve">, those new investors are experiencing their first </w:t>
       </w:r>
+      <w:proofErr w:type="spellStart"/>
       <w:r>
         <w:rPr>
           <w:lang w:val="en-US"/>
         </w:rPr>
         <w:t>baisse</w:t>
       </w:r>
+      <w:proofErr w:type="spellEnd"/>
       <w:r>
         <w:rPr>
           <w:lang w:val="en-US"/>
@@ -1218,7 +1282,21 @@
         <w:rPr>
           <w:lang w:val="en-US"/>
         </w:rPr>
-        <w:t xml:space="preserve">As can be observed in the case of the Gamestop stock, a downward-pointing company's stock price has risen by over a thousand percent in half a year, only to plummet by half immediately after (but still remain at a high level). There have been multiple instances where private investors have banded together on social media, particularly on the website reddit.com, to artificially inflate prices to unheard-of highs, enticing a large number of naive investors and leaving the vast majority of them with irreversible losses. </w:t>
+        <w:t xml:space="preserve">As can be observed in the case of the </w:t>
+      </w:r>
+      <w:proofErr w:type="spellStart"/>
+      <w:r>
+        <w:rPr>
+          <w:lang w:val="en-US"/>
+        </w:rPr>
+        <w:t>Gamestop</w:t>
+      </w:r>
+      <w:proofErr w:type="spellEnd"/>
+      <w:r>
+        <w:rPr>
+          <w:lang w:val="en-US"/>
+        </w:rPr>
+        <w:t xml:space="preserve"> stock, a downward-pointing company's stock price has risen by over a thousand percent in half a year, only to plummet by half immediately after (but still remain at a high level). There have been multiple instances where private investors have banded together on social media, particularly on the website reddit.com, to artificially inflate prices to unheard-of highs, enticing a large number of naive investors and leaving the vast majority of them with irreversible losses. </w:t>
       </w:r>
       <w:r>
         <w:rPr>
@@ -1738,7 +1816,14 @@
         <w:rPr>
           <w:lang w:val="en-US"/>
         </w:rPr>
-        <w:t>\label{chap</w:t>
+        <w:t>\label{</w:t>
+      </w:r>
+      <w:proofErr w:type="spellStart"/>
+      <w:r>
+        <w:rPr>
+          <w:lang w:val="en-US"/>
+        </w:rPr>
+        <w:t>chap</w:t>
       </w:r>
       <w:r>
         <w:rPr>
@@ -1752,6 +1837,7 @@
         </w:rPr>
         <w:t>Goal</w:t>
       </w:r>
+      <w:proofErr w:type="spellEnd"/>
       <w:r>
         <w:rPr>
           <w:lang w:val="en-US"/>
@@ -2560,7 +2646,21 @@
         <w:rPr>
           <w:lang w:val="en-US"/>
         </w:rPr>
-        <w:t xml:space="preserve"> the companies are listed with their ticker symbol. This file will be used to access extra data from various online APIs. YahooFinance and Finviz.com are two of the sites that will be used to retrieve financial statement data. Additional web services will be researched to discover if any trustworthy qualitative data sources exist. Automatically retrieving </w:t>
+        <w:t xml:space="preserve"> the companies are listed with their ticker symbol. This file will be used to access extra data from various online APIs. </w:t>
+      </w:r>
+      <w:proofErr w:type="spellStart"/>
+      <w:r>
+        <w:rPr>
+          <w:lang w:val="en-US"/>
+        </w:rPr>
+        <w:t>YahooFinance</w:t>
+      </w:r>
+      <w:proofErr w:type="spellEnd"/>
+      <w:r>
+        <w:rPr>
+          <w:lang w:val="en-US"/>
+        </w:rPr>
+        <w:t xml:space="preserve"> and Finviz.com are two of the sites that will be used to retrieve financial statement data. Additional web services will be researched to discover if any trustworthy qualitative data sources exist. Automatically retrieving </w:t>
       </w:r>
       <w:r>
         <w:rPr>
@@ -2685,7 +2785,21 @@
         <w:rPr>
           <w:lang w:val="en-US"/>
         </w:rPr>
-        <w:t>The data gathering phase is the initial step in the algorithm's implementation. The author will endeavor to collect as much financial data as possible during this time. The APIs YahooFinance and Finviz.com are the most common data providers. Data for the balance sheet, income statement, and cash flow statement will be retrieved and saved in a data frame for each firm and period. Sources for qualitative corporate data will also be sought and researched. If a reliable source is discovered, it will be included to the data collection. One of the most important jobs at that phase will be to locate such sources.</w:t>
+        <w:t xml:space="preserve">The data gathering phase is the initial step in the algorithm's implementation. The author will endeavor to collect as much financial data as possible during this time. The APIs </w:t>
+      </w:r>
+      <w:proofErr w:type="spellStart"/>
+      <w:r>
+        <w:rPr>
+          <w:lang w:val="en-US"/>
+        </w:rPr>
+        <w:t>YahooFinance</w:t>
+      </w:r>
+      <w:proofErr w:type="spellEnd"/>
+      <w:r>
+        <w:rPr>
+          <w:lang w:val="en-US"/>
+        </w:rPr>
+        <w:t xml:space="preserve"> and Finviz.com are the most common data providers. Data for the balance sheet, income statement, and cash flow statement will be retrieved and saved in a data frame for each firm and period. Sources for qualitative corporate data will also be sought and researched. If a reliable source is discovered, it will be included to the data collection. One of the most important jobs at that phase will be to locate such sources.</w:t>
       </w:r>
     </w:p>
     <w:p>
@@ -2712,6 +2826,18 @@
           <w:lang w:val="en-US"/>
         </w:rPr>
         <w:t xml:space="preserve">In the modelling </w:t>
+      </w:r>
+      <w:r>
+        <w:rPr>
+          <w:lang w:val="en-US"/>
+        </w:rPr>
+        <w:t xml:space="preserve">phase </w:t>
+      </w:r>
+      <w:r>
+        <w:rPr>
+          <w:lang w:val="en-US"/>
+        </w:rPr>
+        <w:t xml:space="preserve">the below mentioned models are applied and tuned to generalize well. </w:t>
       </w:r>
     </w:p>
     <w:p>
@@ -3100,18 +3226,581 @@
           <w:lang w:val="en-US"/>
         </w:rPr>
       </w:pPr>
-    </w:p>
-    <w:p>
-      <w:pPr>
-        <w:rPr>
-          <w:lang w:val="en-US"/>
-        </w:rPr>
-      </w:pPr>
-      <w:r>
-        <w:rPr>
-          <w:lang w:val="en-US"/>
-        </w:rPr>
-        <w:t>Explain Neural Network</w:t>
+      <w:r>
+        <w:rPr>
+          <w:lang w:val="en-US"/>
+        </w:rPr>
+        <w:t>\sub</w:t>
+      </w:r>
+      <w:r>
+        <w:rPr>
+          <w:lang w:val="en-US"/>
+        </w:rPr>
+        <w:t>sub</w:t>
+      </w:r>
+      <w:r>
+        <w:rPr>
+          <w:lang w:val="en-US"/>
+        </w:rPr>
+        <w:t>subsection{</w:t>
+      </w:r>
+      <w:r>
+        <w:rPr>
+          <w:lang w:val="en-US"/>
+        </w:rPr>
+        <w:t>D</w:t>
+      </w:r>
+      <w:r>
+        <w:rPr>
+          <w:lang w:val="en-US"/>
+        </w:rPr>
+        <w:t>iscounted Cash Flow</w:t>
+      </w:r>
+      <w:r>
+        <w:rPr>
+          <w:lang w:val="en-US"/>
+        </w:rPr>
+        <w:t>}</w:t>
+      </w:r>
+    </w:p>
+    <w:p>
+      <w:pPr>
+        <w:rPr>
+          <w:lang w:val="en-US"/>
+        </w:rPr>
+      </w:pPr>
+      <w:r>
+        <w:rPr>
+          <w:lang w:val="en-US"/>
+        </w:rPr>
+        <w:t>The D</w:t>
+      </w:r>
+      <w:r>
+        <w:rPr>
+          <w:lang w:val="en-US"/>
+        </w:rPr>
+        <w:t xml:space="preserve">iscounted Cash Flow (DCF) valuation is one of the most popular formulae </w:t>
+      </w:r>
+      <w:r>
+        <w:rPr>
+          <w:lang w:val="en-US"/>
+        </w:rPr>
+        <w:t xml:space="preserve">among value investors, as it is considered one of the best methods for estimating the intrinsic value. </w:t>
+      </w:r>
+      <w:r>
+        <w:rPr>
+          <w:lang w:val="en-US"/>
+        </w:rPr>
+        <w:t>One significant advantage of the DCF valuation over earnings-based values is that earnings can be readily manipulated to boost reputation or reduce tax burden, whereas cash flows are just the leftovers that can be used for a variety of purposes. The DCF calculates the investment's value using future cash flows, or the amount of money the investment will earn in the future</w:t>
+      </w:r>
+      <w:r>
+        <w:rPr>
+          <w:lang w:val="en-US"/>
+        </w:rPr>
+        <w:t>. Future cash flows are forecasted and discounted to the present. The DCF yields a value that should be lower than the asset's current market value in order for it to be considered a prospective investment</w:t>
+      </w:r>
+      <w:r>
+        <w:rPr>
+          <w:lang w:val="en-US"/>
+        </w:rPr>
+        <w:t xml:space="preserve"> [</w:t>
+      </w:r>
+      <w:proofErr w:type="spellStart"/>
+      <w:r>
+        <w:rPr>
+          <w:lang w:val="en-US"/>
+        </w:rPr>
+        <w:t>dcf</w:t>
+      </w:r>
+      <w:proofErr w:type="spellEnd"/>
+      <w:r>
+        <w:rPr>
+          <w:lang w:val="en-US"/>
+        </w:rPr>
+        <w:t>]</w:t>
+      </w:r>
+      <w:r>
+        <w:rPr>
+          <w:lang w:val="en-US"/>
+        </w:rPr>
+        <w:t>.</w:t>
+      </w:r>
+    </w:p>
+    <w:p>
+      <w:pPr>
+        <w:rPr>
+          <w:lang w:val="en-US"/>
+        </w:rPr>
+      </w:pPr>
+      <w:r>
+        <w:rPr>
+          <w:lang w:val="en-US"/>
+        </w:rPr>
+        <w:t>One disadvantage of the DCF is that it is based on a variety of assumptions, including the cash flow growth rate, discount rate, and terminal rate, all of which will be utilized to establish the DCF's final value [</w:t>
+      </w:r>
+      <w:proofErr w:type="spellStart"/>
+      <w:r>
+        <w:rPr>
+          <w:lang w:val="en-US"/>
+        </w:rPr>
+        <w:t>dcf</w:t>
+      </w:r>
+      <w:proofErr w:type="spellEnd"/>
+      <w:r>
+        <w:rPr>
+          <w:lang w:val="en-US"/>
+        </w:rPr>
+        <w:t>].</w:t>
+      </w:r>
+    </w:p>
+    <w:p>
+      <w:pPr>
+        <w:rPr>
+          <w:lang w:val="en-US"/>
+        </w:rPr>
+      </w:pPr>
+      <w:r>
+        <w:rPr>
+          <w:lang w:val="en-US"/>
+        </w:rPr>
+        <w:t>Looking at past cash flows and continuing the trend into the future is one technique to assess the growth rate. However, keep in mind that no "ideal" rate exists because no one can predict the future [</w:t>
+      </w:r>
+      <w:proofErr w:type="spellStart"/>
+      <w:r>
+        <w:rPr>
+          <w:lang w:val="en-US"/>
+        </w:rPr>
+        <w:t>dcf</w:t>
+      </w:r>
+      <w:proofErr w:type="spellEnd"/>
+      <w:r>
+        <w:rPr>
+          <w:lang w:val="en-US"/>
+        </w:rPr>
+        <w:t>].</w:t>
+      </w:r>
+    </w:p>
+    <w:p>
+      <w:pPr>
+        <w:rPr>
+          <w:lang w:val="en-US"/>
+        </w:rPr>
+      </w:pPr>
+      <w:r>
+        <w:rPr>
+          <w:lang w:val="en-US"/>
+        </w:rPr>
+        <w:t>The discount rate is calculated using the weighted average cost of capital (WACC).</w:t>
+      </w:r>
+      <w:r>
+        <w:rPr>
+          <w:lang w:val="en-US"/>
+        </w:rPr>
+        <w:t xml:space="preserve"> The WACC is in its essence nothing more then the weighted average of a company’s cost of debt and cost of equity</w:t>
+      </w:r>
+      <w:r>
+        <w:rPr>
+          <w:lang w:val="en-US"/>
+        </w:rPr>
+        <w:t xml:space="preserve"> [</w:t>
+      </w:r>
+      <w:proofErr w:type="spellStart"/>
+      <w:r>
+        <w:rPr>
+          <w:lang w:val="en-US"/>
+        </w:rPr>
+        <w:t>dcf</w:t>
+      </w:r>
+      <w:proofErr w:type="spellEnd"/>
+      <w:r>
+        <w:rPr>
+          <w:lang w:val="en-US"/>
+        </w:rPr>
+        <w:t>]</w:t>
+      </w:r>
+      <w:r>
+        <w:rPr>
+          <w:lang w:val="en-US"/>
+        </w:rPr>
+        <w:t>.</w:t>
+      </w:r>
+      <w:r>
+        <w:rPr>
+          <w:lang w:val="en-US"/>
+        </w:rPr>
+        <w:t xml:space="preserve"> </w:t>
+      </w:r>
+      <w:r>
+        <w:rPr>
+          <w:lang w:val="en-US"/>
+        </w:rPr>
+        <w:t xml:space="preserve">The implementation of DCF and hence also WACC </w:t>
+      </w:r>
+      <w:r>
+        <w:rPr>
+          <w:lang w:val="en-US"/>
+        </w:rPr>
+        <w:t xml:space="preserve">will be provided </w:t>
+      </w:r>
+      <w:r>
+        <w:rPr>
+          <w:lang w:val="en-US"/>
+        </w:rPr>
+        <w:t>in a later chapter</w:t>
+      </w:r>
+      <w:r>
+        <w:rPr>
+          <w:lang w:val="en-US"/>
+        </w:rPr>
+        <w:t xml:space="preserve">, as there might be the need to so adjustments to fit </w:t>
+      </w:r>
+      <w:r>
+        <w:rPr>
+          <w:lang w:val="en-US"/>
+        </w:rPr>
+        <w:t>the purpose of this paper.</w:t>
+      </w:r>
+    </w:p>
+    <w:p>
+      <w:pPr>
+        <w:rPr>
+          <w:lang w:val="en-US"/>
+        </w:rPr>
+      </w:pPr>
+      <w:r>
+        <w:rPr>
+          <w:lang w:val="en-US"/>
+        </w:rPr>
+        <w:t>\subsubsubsection{Benjamin Graham Number}</w:t>
+      </w:r>
+    </w:p>
+    <w:p>
+      <w:pPr>
+        <w:rPr>
+          <w:lang w:val="en-US"/>
+        </w:rPr>
+      </w:pPr>
+      <w:r>
+        <w:rPr>
+          <w:lang w:val="en-US"/>
+        </w:rPr>
+        <w:t>The Graham Number, like any other stock valuation technique, will include assumptions, resulting in a range of possible values. The following is the original Graham Formula from Security Analysis [security analysis]:</w:t>
+      </w:r>
+    </w:p>
+    <w:p>
+      <w:pPr>
+        <w:rPr>
+          <w:lang w:val="en-US"/>
+        </w:rPr>
+      </w:pPr>
+      <w:r>
+        <w:rPr>
+          <w:lang w:val="en-US"/>
+        </w:rPr>
+        <w:t>$$V = EPS x (8.5 + 2g)$$</w:t>
+      </w:r>
+    </w:p>
+    <w:p>
+      <w:pPr>
+        <w:rPr>
+          <w:lang w:val="en-US"/>
+        </w:rPr>
+      </w:pPr>
+      <w:r>
+        <w:rPr>
+          <w:lang w:val="en-US"/>
+        </w:rPr>
+        <w:lastRenderedPageBreak/>
+        <w:t xml:space="preserve">where V is the intrinsic value, EPS the trailing </w:t>
+      </w:r>
+      <w:r>
+        <w:rPr>
+          <w:lang w:val="en-US"/>
+        </w:rPr>
+        <w:t>twelve-month</w:t>
+      </w:r>
+      <w:r>
+        <w:rPr>
+          <w:lang w:val="en-US"/>
+        </w:rPr>
+        <w:t xml:space="preserve"> EPS, 8.5 the </w:t>
+      </w:r>
+      <w:r>
+        <w:rPr>
+          <w:lang w:val="en-US"/>
+        </w:rPr>
+        <w:t>Price-to-Earnings (PE)</w:t>
+      </w:r>
+      <w:r>
+        <w:rPr>
+          <w:lang w:val="en-US"/>
+        </w:rPr>
+        <w:t xml:space="preserve"> ratio</w:t>
+      </w:r>
+      <w:r>
+        <w:rPr>
+          <w:lang w:val="en-US"/>
+        </w:rPr>
+        <w:t xml:space="preserve"> of a</w:t>
+      </w:r>
+      <w:r>
+        <w:rPr>
+          <w:lang w:val="en-US"/>
+        </w:rPr>
+        <w:t xml:space="preserve"> no-growth investment </w:t>
+      </w:r>
+      <w:r>
+        <w:rPr>
+          <w:lang w:val="en-US"/>
+        </w:rPr>
+        <w:t>and g being the growth rate for the next seven to ten years.</w:t>
+      </w:r>
+      <w:r>
+        <w:rPr>
+          <w:lang w:val="en-US"/>
+        </w:rPr>
+        <w:t xml:space="preserve"> </w:t>
+      </w:r>
+      <w:r>
+        <w:rPr>
+          <w:lang w:val="en-US"/>
+        </w:rPr>
+        <w:t>Even yet, the intrinsic worth should not be determined only on a single twelve-month period, which is why the author uses Old School Value</w:t>
+      </w:r>
+      <w:r>
+        <w:rPr>
+          <w:lang w:val="en-US"/>
+        </w:rPr>
+        <w:t>’s</w:t>
+      </w:r>
+      <w:r>
+        <w:rPr>
+          <w:lang w:val="en-US"/>
+        </w:rPr>
+        <w:t xml:space="preserve"> [graham number] technique. The issue with the Graham Number is that it is heavily reliant on the PE, which can be anything one considers to be correct. Nonetheless, according to Old School Value [graham number], any value between 7 and 8.5 is a reasonable fit for no-growth businesses. Alternatively, the analyst's five-year growth rate projections might be used </w:t>
+      </w:r>
+      <w:r>
+        <w:rPr>
+          <w:lang w:val="en-US"/>
+        </w:rPr>
+        <w:t>[graham number]</w:t>
+      </w:r>
+      <w:r>
+        <w:rPr>
+          <w:lang w:val="en-US"/>
+        </w:rPr>
+        <w:t>.</w:t>
+      </w:r>
+    </w:p>
+    <w:p>
+      <w:pPr>
+        <w:rPr>
+          <w:lang w:val="en-US"/>
+        </w:rPr>
+      </w:pPr>
+      <w:r>
+        <w:rPr>
+          <w:lang w:val="en-US"/>
+        </w:rPr>
+        <w:t>In addition, the $2g$ multiplier will be decreased to 1 in order to reduce the growth rate's aggressivity and produce results that are more in line with the present market situation [graham number]. The function that is built to implement the Graham Number computation will be given later.</w:t>
+      </w:r>
+    </w:p>
+    <w:p>
+      <w:pPr>
+        <w:rPr>
+          <w:lang w:val="en-US"/>
+        </w:rPr>
+      </w:pPr>
+      <w:r>
+        <w:rPr>
+          <w:lang w:val="en-US"/>
+        </w:rPr>
+        <w:t>\subsubsubsection{Earnings Power Value}</w:t>
+      </w:r>
+    </w:p>
+    <w:p>
+      <w:pPr>
+        <w:pStyle w:val="Listenabsatz"/>
+        <w:numPr>
+          <w:ilvl w:val="0"/>
+          <w:numId w:val="7"/>
+        </w:numPr>
+        <w:rPr>
+          <w:lang w:val="en-US"/>
+        </w:rPr>
+      </w:pPr>
+      <w:r>
+        <w:rPr>
+          <w:lang w:val="en-US"/>
+        </w:rPr>
+        <w:t>Three factors must be considered when calculating the Earnings Power Value (EPV):</w:t>
+      </w:r>
+    </w:p>
+    <w:p>
+      <w:pPr>
+        <w:pStyle w:val="Listenabsatz"/>
+        <w:numPr>
+          <w:ilvl w:val="0"/>
+          <w:numId w:val="7"/>
+        </w:numPr>
+        <w:rPr>
+          <w:lang w:val="en-US"/>
+        </w:rPr>
+      </w:pPr>
+      <w:r>
+        <w:rPr>
+          <w:lang w:val="en-US"/>
+        </w:rPr>
+        <w:t>The worth of assets that a rival must have in order to acquire the same market value as the firm being studied.</w:t>
+      </w:r>
+    </w:p>
+    <w:p>
+      <w:pPr>
+        <w:pStyle w:val="Listenabsatz"/>
+        <w:numPr>
+          <w:ilvl w:val="0"/>
+          <w:numId w:val="7"/>
+        </w:numPr>
+        <w:rPr>
+          <w:lang w:val="en-US"/>
+        </w:rPr>
+      </w:pPr>
+      <w:r>
+        <w:rPr>
+          <w:lang w:val="en-US"/>
+        </w:rPr>
+        <w:t>The value of earnings power is calculated using current financial data.</w:t>
+      </w:r>
+    </w:p>
+    <w:p>
+      <w:pPr>
+        <w:pStyle w:val="Listenabsatz"/>
+        <w:numPr>
+          <w:ilvl w:val="0"/>
+          <w:numId w:val="7"/>
+        </w:numPr>
+        <w:rPr>
+          <w:lang w:val="en-US"/>
+        </w:rPr>
+      </w:pPr>
+      <w:r>
+        <w:rPr>
+          <w:lang w:val="en-US"/>
+        </w:rPr>
+        <w:t>Whether or not growth is important, as it is frequently overlooked.</w:t>
+      </w:r>
+    </w:p>
+    <w:p>
+      <w:pPr>
+        <w:rPr>
+          <w:lang w:val="en-US"/>
+        </w:rPr>
+      </w:pPr>
+      <w:r>
+        <w:rPr>
+          <w:lang w:val="en-US"/>
+        </w:rPr>
+        <w:t xml:space="preserve">The EPV necessitates making changes to the balance sheet and income statement. The </w:t>
+      </w:r>
+      <w:r>
+        <w:rPr>
+          <w:lang w:val="en-US"/>
+        </w:rPr>
+        <w:t>result of the EPV calculations</w:t>
+      </w:r>
+      <w:r>
+        <w:rPr>
+          <w:lang w:val="en-US"/>
+        </w:rPr>
+        <w:t xml:space="preserve"> is the amount a competitor must spend to compete with the company under investigation. Although it is critical to compare the EPV with other valuation approaches, it is still a useful tool to have in any investor's toolbox [</w:t>
+      </w:r>
+      <w:proofErr w:type="spellStart"/>
+      <w:r>
+        <w:rPr>
+          <w:lang w:val="en-US"/>
+        </w:rPr>
+        <w:t>epv</w:t>
+      </w:r>
+      <w:proofErr w:type="spellEnd"/>
+      <w:r>
+        <w:rPr>
+          <w:lang w:val="en-US"/>
+        </w:rPr>
+        <w:t>].</w:t>
+      </w:r>
+    </w:p>
+    <w:p>
+      <w:pPr>
+        <w:rPr>
+          <w:lang w:val="en-US"/>
+        </w:rPr>
+      </w:pPr>
+      <w:r>
+        <w:rPr>
+          <w:lang w:val="en-US"/>
+        </w:rPr>
+        <w:t>\subsubsection{Neural Network}</w:t>
+      </w:r>
+    </w:p>
+    <w:p>
+      <w:pPr>
+        <w:rPr>
+          <w:lang w:val="en-US"/>
+        </w:rPr>
+      </w:pPr>
+      <w:r>
+        <w:rPr>
+          <w:lang w:val="en-US"/>
+        </w:rPr>
+        <w:t>A Neural Network is nothing more than a collection of mathematical equations linked together. Input data in form of a vector traverse the network of equations to generate a vector of outputs</w:t>
+      </w:r>
+      <w:sdt>
+        <w:sdtPr>
+          <w:rPr>
+            <w:lang w:val="en-US"/>
+          </w:rPr>
+          <w:id w:val="-1491398865"/>
+          <w:citation/>
+        </w:sdtPr>
+        <w:sdtContent>
+          <w:r>
+            <w:rPr>
+              <w:lang w:val="en-US"/>
+            </w:rPr>
+            <w:fldChar w:fldCharType="begin"/>
+          </w:r>
+          <w:r>
+            <w:rPr>
+              <w:lang w:val="en-US"/>
+            </w:rPr>
+            <w:instrText xml:space="preserve"> CITATION Ter22 \l 3079 </w:instrText>
+          </w:r>
+          <w:r>
+            <w:rPr>
+              <w:lang w:val="en-US"/>
+            </w:rPr>
+            <w:fldChar w:fldCharType="separate"/>
+          </w:r>
+          <w:r>
+            <w:rPr>
+              <w:noProof/>
+              <w:lang w:val="en-US"/>
+            </w:rPr>
+            <w:t xml:space="preserve"> [4]</w:t>
+          </w:r>
+          <w:r>
+            <w:rPr>
+              <w:lang w:val="en-US"/>
+            </w:rPr>
+            <w:fldChar w:fldCharType="end"/>
+          </w:r>
+        </w:sdtContent>
+      </w:sdt>
+      <w:r>
+        <w:rPr>
+          <w:lang w:val="en-US"/>
+        </w:rPr>
+        <w:t>.</w:t>
       </w:r>
     </w:p>
     <w:p>
@@ -3125,8 +3814,9 @@
           <w:noProof/>
           <w:lang w:val="en-US"/>
         </w:rPr>
+        <w:lastRenderedPageBreak/>
         <w:drawing>
-          <wp:inline distT="0" distB="0" distL="0" distR="0" wp14:anchorId="66C5EA3A" wp14:editId="449E72B1">
+          <wp:inline distT="0" distB="0" distL="0" distR="0" wp14:anchorId="25B5C3D7" wp14:editId="4926E460">
             <wp:extent cx="5753100" cy="3535680"/>
             <wp:effectExtent l="0" t="0" r="0" b="7620"/>
             <wp:docPr id="3" name="Grafik 3"/>
@@ -3185,39 +3875,656 @@
         <w:rPr>
           <w:lang w:val="en-US"/>
         </w:rPr>
-        <w:t>Explain Random Forest</w:t>
-      </w:r>
-    </w:p>
-    <w:p>
-      <w:pPr>
-        <w:rPr>
-          <w:lang w:val="en-US"/>
-        </w:rPr>
-      </w:pPr>
-      <w:r>
-        <w:rPr>
-          <w:lang w:val="en-US"/>
-        </w:rPr>
-        <w:t xml:space="preserve">Explain </w:t>
-      </w:r>
-      <w:r>
-        <w:rPr>
-          <w:lang w:val="en-US"/>
-        </w:rPr>
-        <w:t>OLS</w:t>
-      </w:r>
-    </w:p>
-    <w:p>
-      <w:pPr>
-        <w:rPr>
-          <w:lang w:val="en-US"/>
-        </w:rPr>
-      </w:pPr>
-      <w:r>
-        <w:rPr>
-          <w:lang w:val="en-US"/>
-        </w:rPr>
-        <w:t>Explain Lasso</w:t>
+        <w:t xml:space="preserve">The input layer, one or more hidden layers, and an output layer are the three layers that make up the structure. The independent variables make up the input layer. Those variables are denoted as x1 to </w:t>
+      </w:r>
+      <w:proofErr w:type="spellStart"/>
+      <w:r>
+        <w:rPr>
+          <w:lang w:val="en-US"/>
+        </w:rPr>
+        <w:t>xn</w:t>
+      </w:r>
+      <w:proofErr w:type="spellEnd"/>
+      <w:r>
+        <w:rPr>
+          <w:lang w:val="en-US"/>
+        </w:rPr>
+        <w:t xml:space="preserve"> in the graph below, and they comprise of each company's quantitative and qualitative data. As a result, n denotes the number of companies that are being investigated. Please keep in mind that, despite the fact that </w:t>
+      </w:r>
+      <w:r>
+        <w:rPr>
+          <w:lang w:val="en-US"/>
+        </w:rPr>
+        <w:t xml:space="preserve">the dataset </w:t>
+      </w:r>
+      <w:r>
+        <w:rPr>
+          <w:lang w:val="en-US"/>
+        </w:rPr>
+        <w:t xml:space="preserve">currently </w:t>
+      </w:r>
+      <w:r>
+        <w:rPr>
+          <w:lang w:val="en-US"/>
+        </w:rPr>
+        <w:t xml:space="preserve">contains </w:t>
+      </w:r>
+      <w:r>
+        <w:rPr>
+          <w:lang w:val="en-US"/>
+        </w:rPr>
+        <w:t>408 companies, a lack of data may cause several of them to be removed again</w:t>
+      </w:r>
+      <w:sdt>
+        <w:sdtPr>
+          <w:rPr>
+            <w:lang w:val="en-US"/>
+          </w:rPr>
+          <w:id w:val="73786694"/>
+          <w:citation/>
+        </w:sdtPr>
+        <w:sdtContent>
+          <w:r>
+            <w:rPr>
+              <w:lang w:val="en-US"/>
+            </w:rPr>
+            <w:fldChar w:fldCharType="begin"/>
+          </w:r>
+          <w:r>
+            <w:rPr>
+              <w:lang w:val="en-US"/>
+            </w:rPr>
+            <w:instrText xml:space="preserve"> CITATION Ter22 \l 3079 </w:instrText>
+          </w:r>
+          <w:r>
+            <w:rPr>
+              <w:lang w:val="en-US"/>
+            </w:rPr>
+            <w:fldChar w:fldCharType="separate"/>
+          </w:r>
+          <w:r>
+            <w:rPr>
+              <w:noProof/>
+              <w:lang w:val="en-US"/>
+            </w:rPr>
+            <w:t xml:space="preserve"> [4]</w:t>
+          </w:r>
+          <w:r>
+            <w:rPr>
+              <w:lang w:val="en-US"/>
+            </w:rPr>
+            <w:fldChar w:fldCharType="end"/>
+          </w:r>
+        </w:sdtContent>
+      </w:sdt>
+      <w:r>
+        <w:rPr>
+          <w:lang w:val="en-US"/>
+        </w:rPr>
+        <w:t>.</w:t>
+      </w:r>
+    </w:p>
+    <w:p>
+      <w:pPr>
+        <w:rPr>
+          <w:lang w:val="en-US"/>
+        </w:rPr>
+      </w:pPr>
+      <w:r>
+        <w:rPr>
+          <w:lang w:val="en-US"/>
+        </w:rPr>
+        <w:t xml:space="preserve">The hidden layers are made up of one or more hidden nodes or neurons. Both a linear and an activation function can be found in these neurons. The linear function is simply a line of best fit, but the activation function </w:t>
+      </w:r>
+      <w:r>
+        <w:rPr>
+          <w:lang w:val="en-US"/>
+        </w:rPr>
+        <w:t>controls</w:t>
+      </w:r>
+      <w:r>
+        <w:rPr>
+          <w:lang w:val="en-US"/>
+        </w:rPr>
+        <w:t xml:space="preserve"> whether or not a single neuron's linear function is used. As a result, each node determines which nodes in the adjacent layer are activated until it reaches an output. In terms of concept, that is the essence of a neural network.</w:t>
+      </w:r>
+      <w:sdt>
+        <w:sdtPr>
+          <w:rPr>
+            <w:lang w:val="en-US"/>
+          </w:rPr>
+          <w:id w:val="509650132"/>
+          <w:citation/>
+        </w:sdtPr>
+        <w:sdtContent>
+          <w:r>
+            <w:rPr>
+              <w:lang w:val="en-US"/>
+            </w:rPr>
+            <w:fldChar w:fldCharType="begin"/>
+          </w:r>
+          <w:r>
+            <w:rPr>
+              <w:lang w:val="en-US"/>
+            </w:rPr>
+            <w:instrText xml:space="preserve"> CITATION Ter22 \l 3079 </w:instrText>
+          </w:r>
+          <w:r>
+            <w:rPr>
+              <w:lang w:val="en-US"/>
+            </w:rPr>
+            <w:fldChar w:fldCharType="separate"/>
+          </w:r>
+          <w:r>
+            <w:rPr>
+              <w:noProof/>
+              <w:lang w:val="en-US"/>
+            </w:rPr>
+            <w:t xml:space="preserve"> [4]</w:t>
+          </w:r>
+          <w:r>
+            <w:rPr>
+              <w:lang w:val="en-US"/>
+            </w:rPr>
+            <w:fldChar w:fldCharType="end"/>
+          </w:r>
+        </w:sdtContent>
+      </w:sdt>
+      <w:r>
+        <w:rPr>
+          <w:lang w:val="en-US"/>
+        </w:rPr>
+        <w:t>.</w:t>
+      </w:r>
+    </w:p>
+    <w:p>
+      <w:pPr>
+        <w:rPr>
+          <w:lang w:val="en-US"/>
+        </w:rPr>
+      </w:pPr>
+      <w:r>
+        <w:rPr>
+          <w:noProof/>
+          <w:lang w:val="en-US"/>
+        </w:rPr>
+        <w:lastRenderedPageBreak/>
+        <w:drawing>
+          <wp:inline distT="0" distB="0" distL="0" distR="0" wp14:anchorId="3873184E" wp14:editId="2C173631">
+            <wp:extent cx="5753100" cy="3535680"/>
+            <wp:effectExtent l="0" t="0" r="0" b="7620"/>
+            <wp:docPr id="9" name="Grafik 9"/>
+            <wp:cNvGraphicFramePr>
+              <a:graphicFrameLocks xmlns:a="http://schemas.openxmlformats.org/drawingml/2006/main" noChangeAspect="1"/>
+            </wp:cNvGraphicFramePr>
+            <a:graphic xmlns:a="http://schemas.openxmlformats.org/drawingml/2006/main">
+              <a:graphicData uri="http://schemas.openxmlformats.org/drawingml/2006/picture">
+                <pic:pic xmlns:pic="http://schemas.openxmlformats.org/drawingml/2006/picture">
+                  <pic:nvPicPr>
+                    <pic:cNvPr id="0" name="Picture 31"/>
+                    <pic:cNvPicPr>
+                      <a:picLocks noChangeAspect="1" noChangeArrowheads="1"/>
+                    </pic:cNvPicPr>
+                  </pic:nvPicPr>
+                  <pic:blipFill>
+                    <a:blip r:embed="rId10">
+                      <a:extLst>
+                        <a:ext uri="{28A0092B-C50C-407E-A947-70E740481C1C}">
+                          <a14:useLocalDpi xmlns:a14="http://schemas.microsoft.com/office/drawing/2010/main" val="0"/>
+                        </a:ext>
+                      </a:extLst>
+                    </a:blip>
+                    <a:srcRect/>
+                    <a:stretch>
+                      <a:fillRect/>
+                    </a:stretch>
+                  </pic:blipFill>
+                  <pic:spPr bwMode="auto">
+                    <a:xfrm>
+                      <a:off x="0" y="0"/>
+                      <a:ext cx="5753100" cy="3535680"/>
+                    </a:xfrm>
+                    <a:prstGeom prst="rect">
+                      <a:avLst/>
+                    </a:prstGeom>
+                    <a:noFill/>
+                    <a:ln>
+                      <a:noFill/>
+                    </a:ln>
+                  </pic:spPr>
+                </pic:pic>
+              </a:graphicData>
+            </a:graphic>
+          </wp:inline>
+        </w:drawing>
+      </w:r>
+    </w:p>
+    <w:p>
+      <w:pPr>
+        <w:rPr>
+          <w:lang w:val="en-US"/>
+        </w:rPr>
+      </w:pPr>
+      <w:r>
+        <w:rPr>
+          <w:lang w:val="en-US"/>
+        </w:rPr>
+        <w:t>The activation of neurons can be seen in the image above. When a neuron turns green, it signifies it is active and allows data to pass through it.</w:t>
+      </w:r>
+    </w:p>
+    <w:p>
+      <w:pPr>
+        <w:rPr>
+          <w:lang w:val="en-US"/>
+        </w:rPr>
+      </w:pPr>
+      <w:r>
+        <w:rPr>
+          <w:lang w:val="en-US"/>
+        </w:rPr>
+        <w:t>In this thesis, the author will first construct a simple neural network architecture before considering the implementation of more complex structures such as Recurrent Neural Networks (RNN) or sequence architectures such as Long-Short-Term-Memory (LSTM) in the event that the basic structure fails to comprehend the data.</w:t>
+      </w:r>
+    </w:p>
+    <w:p>
+      <w:pPr>
+        <w:rPr>
+          <w:lang w:val="en-US"/>
+        </w:rPr>
+      </w:pPr>
+      <w:r>
+        <w:rPr>
+          <w:lang w:val="en-US"/>
+        </w:rPr>
+        <w:t>Several hyperparameters will be tested during the implementation process, which means that before the network starts training, alternative activation functions and different numbers of layers and neurons will be defined. This will ensure that the best neural network design is utilized to learn from the data.</w:t>
+      </w:r>
+    </w:p>
+    <w:p>
+      <w:pPr>
+        <w:rPr>
+          <w:lang w:val="en-US"/>
+        </w:rPr>
+      </w:pPr>
+      <w:r>
+        <w:rPr>
+          <w:lang w:val="en-US"/>
+        </w:rPr>
+        <w:t>\subsubsection{Random Forest}</w:t>
+      </w:r>
+    </w:p>
+    <w:p>
+      <w:pPr>
+        <w:rPr>
+          <w:lang w:val="en-US"/>
+        </w:rPr>
+      </w:pPr>
+      <w:r>
+        <w:rPr>
+          <w:lang w:val="en-US"/>
+        </w:rPr>
+        <w:t>In essence, the Random Forest algorithm is a collection of random decision trees. Each decision tree is random since it is constructed using a random sample of the original data (with replacement) and a subset of features is randomly selected at each tree node to yield the optimum split. [rf intro].</w:t>
+      </w:r>
+    </w:p>
+    <w:p>
+      <w:pPr>
+        <w:rPr>
+          <w:lang w:val="en-US"/>
+        </w:rPr>
+      </w:pPr>
+      <w:r>
+        <w:rPr>
+          <w:lang w:val="en-US"/>
+        </w:rPr>
+        <w:t>Bootstrap aggregation, or bagging, is the term for this method</w:t>
+      </w:r>
+      <w:r>
+        <w:rPr>
+          <w:lang w:val="en-US"/>
+        </w:rPr>
+        <w:t xml:space="preserve"> of fitting a decision tree on </w:t>
+      </w:r>
+      <w:r>
+        <w:rPr>
+          <w:lang w:val="en-US"/>
+        </w:rPr>
+        <w:t>different bootstrap samples of the training data set. Bagging is useful for a wide range of issues, and it has led to the development of powerful approaches like Random Forest. On each of those samples, or bags, a decision tree will be trained, and the predictions will be averaged in the end</w:t>
+      </w:r>
+      <w:r>
+        <w:rPr>
+          <w:lang w:val="en-US"/>
+        </w:rPr>
+        <w:t xml:space="preserve">. Because each decision tree's training set is a little different, </w:t>
+      </w:r>
+      <w:r>
+        <w:rPr>
+          <w:lang w:val="en-US"/>
+        </w:rPr>
+        <w:t>the prediction and prediction error are less correlated</w:t>
+      </w:r>
+      <w:r>
+        <w:rPr>
+          <w:lang w:val="en-US"/>
+        </w:rPr>
+        <w:t>, which means that ensemble techniques like Random Forest generalize better than individual decision tree</w:t>
+      </w:r>
+      <w:r>
+        <w:rPr>
+          <w:lang w:val="en-US"/>
+        </w:rPr>
+        <w:t>s</w:t>
+      </w:r>
+      <w:r>
+        <w:rPr>
+          <w:lang w:val="en-US"/>
+        </w:rPr>
+        <w:t>. Furthermore, the bagging technique does not tend to overfit the training data set and can be scaled until performance plateaus [bagging].</w:t>
+      </w:r>
+    </w:p>
+    <w:p>
+      <w:pPr>
+        <w:rPr>
+          <w:lang w:val="en-US"/>
+        </w:rPr>
+      </w:pPr>
+      <w:r>
+        <w:rPr>
+          <w:lang w:val="en-US"/>
+        </w:rPr>
+        <w:t>\subsubsection{Ordinary Least Squares}</w:t>
+      </w:r>
+    </w:p>
+    <w:p>
+      <w:pPr>
+        <w:rPr>
+          <w:lang w:val="en-US"/>
+        </w:rPr>
+      </w:pPr>
+      <w:r>
+        <w:rPr>
+          <w:lang w:val="en-US"/>
+        </w:rPr>
+        <w:lastRenderedPageBreak/>
+        <w:t>Ordinary Least Squares (OLS) refers to a Simple Linear Regression model</w:t>
+      </w:r>
+      <w:r>
+        <w:rPr>
+          <w:lang w:val="en-US"/>
+        </w:rPr>
+        <w:t xml:space="preserve"> with the formula </w:t>
+      </w:r>
+    </w:p>
+    <w:p>
+      <w:pPr>
+        <w:rPr>
+          <w:lang w:val="en-US"/>
+        </w:rPr>
+      </w:pPr>
+      <w:r>
+        <w:rPr>
+          <w:lang w:val="en-US"/>
+        </w:rPr>
+        <w:t>$$y_{</w:t>
+      </w:r>
+      <w:proofErr w:type="spellStart"/>
+      <w:r>
+        <w:rPr>
+          <w:lang w:val="en-US"/>
+        </w:rPr>
+        <w:t>i</w:t>
+      </w:r>
+      <w:proofErr w:type="spellEnd"/>
+      <w:r>
+        <w:rPr>
+          <w:lang w:val="en-US"/>
+        </w:rPr>
+        <w:t>} = alpha + beta</w:t>
+      </w:r>
+      <w:r>
+        <w:rPr>
+          <w:lang w:val="en-US"/>
+        </w:rPr>
+        <w:t xml:space="preserve"> </w:t>
+      </w:r>
+      <w:r>
+        <w:rPr>
+          <w:lang w:val="en-US"/>
+        </w:rPr>
+        <w:t>x_{</w:t>
+      </w:r>
+      <w:proofErr w:type="spellStart"/>
+      <w:r>
+        <w:rPr>
+          <w:lang w:val="en-US"/>
+        </w:rPr>
+        <w:t>i</w:t>
+      </w:r>
+      <w:proofErr w:type="spellEnd"/>
+      <w:r>
+        <w:rPr>
+          <w:lang w:val="en-US"/>
+        </w:rPr>
+        <w:t xml:space="preserve">} + </w:t>
+      </w:r>
+      <w:r>
+        <w:rPr>
+          <w:lang w:val="en-US"/>
+        </w:rPr>
+        <w:t>e</w:t>
+      </w:r>
+      <w:r>
+        <w:rPr>
+          <w:lang w:val="en-US"/>
+        </w:rPr>
+        <w:t>psilon</w:t>
+      </w:r>
+      <w:r>
+        <w:rPr>
+          <w:lang w:val="en-US"/>
+        </w:rPr>
+        <w:t>_</w:t>
+      </w:r>
+      <w:r>
+        <w:rPr>
+          <w:lang w:val="en-US"/>
+        </w:rPr>
+        <w:t>{</w:t>
+      </w:r>
+      <w:proofErr w:type="spellStart"/>
+      <w:r>
+        <w:rPr>
+          <w:lang w:val="en-US"/>
+        </w:rPr>
+        <w:t>i</w:t>
+      </w:r>
+      <w:proofErr w:type="spellEnd"/>
+      <w:r>
+        <w:rPr>
+          <w:lang w:val="en-US"/>
+        </w:rPr>
+        <w:t>}$$</w:t>
+      </w:r>
+    </w:p>
+    <w:p>
+      <w:pPr>
+        <w:rPr>
+          <w:lang w:val="en-US"/>
+        </w:rPr>
+      </w:pPr>
+      <w:r>
+        <w:rPr>
+          <w:lang w:val="en-US"/>
+        </w:rPr>
+        <w:t>where $epsilon_{</w:t>
+      </w:r>
+      <w:proofErr w:type="spellStart"/>
+      <w:r>
+        <w:rPr>
+          <w:lang w:val="en-US"/>
+        </w:rPr>
+        <w:t>i</w:t>
+      </w:r>
+      <w:proofErr w:type="spellEnd"/>
+      <w:r>
+        <w:rPr>
+          <w:lang w:val="en-US"/>
+        </w:rPr>
+        <w:t>}$ describes the error term</w:t>
+      </w:r>
+      <w:r>
+        <w:rPr>
+          <w:lang w:val="en-US"/>
+        </w:rPr>
+        <w:t xml:space="preserve">, and alpha and beta are the </w:t>
+      </w:r>
+      <w:r>
+        <w:rPr>
+          <w:lang w:val="en-US"/>
+        </w:rPr>
+        <w:t xml:space="preserve">parameters of the regression. The latter describes the </w:t>
+      </w:r>
+      <w:r>
+        <w:rPr>
+          <w:lang w:val="en-US"/>
+        </w:rPr>
+        <w:t>variation</w:t>
+      </w:r>
+      <w:r>
+        <w:rPr>
+          <w:lang w:val="en-US"/>
+        </w:rPr>
+        <w:t xml:space="preserve"> of the dependent </w:t>
+      </w:r>
+      <w:r>
+        <w:rPr>
+          <w:lang w:val="en-US"/>
+        </w:rPr>
+        <w:t>variables</w:t>
+      </w:r>
+      <w:r>
+        <w:rPr>
+          <w:lang w:val="en-US"/>
+        </w:rPr>
+        <w:t xml:space="preserve"> when the independent variables </w:t>
+      </w:r>
+      <w:r>
+        <w:rPr>
+          <w:lang w:val="en-US"/>
+        </w:rPr>
+        <w:t>ha</w:t>
+      </w:r>
+      <w:r>
+        <w:rPr>
+          <w:lang w:val="en-US"/>
+        </w:rPr>
+        <w:t>ve</w:t>
+      </w:r>
+      <w:r>
+        <w:rPr>
+          <w:lang w:val="en-US"/>
+        </w:rPr>
+        <w:t xml:space="preserve"> a unitary </w:t>
+      </w:r>
+      <w:r>
+        <w:rPr>
+          <w:lang w:val="en-US"/>
+        </w:rPr>
+        <w:t>variation. The parameter alpha, on the other hand, represents the value of the dependent variable, when the independent one is equal to zero</w:t>
+      </w:r>
+      <w:r>
+        <w:rPr>
+          <w:lang w:val="en-US"/>
+        </w:rPr>
+        <w:t xml:space="preserve"> [</w:t>
+      </w:r>
+      <w:proofErr w:type="spellStart"/>
+      <w:r>
+        <w:rPr>
+          <w:lang w:val="en-US"/>
+        </w:rPr>
+        <w:t>ols</w:t>
+      </w:r>
+      <w:proofErr w:type="spellEnd"/>
+      <w:r>
+        <w:rPr>
+          <w:lang w:val="en-US"/>
+        </w:rPr>
+        <w:t>].</w:t>
+      </w:r>
+    </w:p>
+    <w:p>
+      <w:pPr>
+        <w:rPr>
+          <w:lang w:val="en-US"/>
+        </w:rPr>
+      </w:pPr>
+      <w:r>
+        <w:rPr>
+          <w:lang w:val="en-US"/>
+        </w:rPr>
+        <w:t>The goal is to determine the alpha and beta parameters that minimize the error term. Because negative and positive errors punish the model in the same way, OLS refers to the error terms being squared [</w:t>
+      </w:r>
+      <w:proofErr w:type="spellStart"/>
+      <w:r>
+        <w:rPr>
+          <w:lang w:val="en-US"/>
+        </w:rPr>
+        <w:t>ols</w:t>
+      </w:r>
+      <w:proofErr w:type="spellEnd"/>
+      <w:r>
+        <w:rPr>
+          <w:lang w:val="en-US"/>
+        </w:rPr>
+        <w:t>].</w:t>
+      </w:r>
+    </w:p>
+    <w:p>
+      <w:pPr>
+        <w:rPr>
+          <w:lang w:val="en-US"/>
+        </w:rPr>
+      </w:pPr>
+      <w:r>
+        <w:rPr>
+          <w:lang w:val="en-US"/>
+        </w:rPr>
+        <w:t>\subsubsection{Lasso Regression}</w:t>
+      </w:r>
+    </w:p>
+    <w:p>
+      <w:pPr>
+        <w:rPr>
+          <w:lang w:val="en-US"/>
+        </w:rPr>
+      </w:pPr>
+      <w:r>
+        <w:rPr>
+          <w:lang w:val="en-US"/>
+        </w:rPr>
+        <w:t xml:space="preserve">The Least Absolute Shrinkage and Selection Operator (Lasso) is a regularization approach that prevents regression models from overfitting. Regularization is the process of punishing the best model in order to acquire one that is more generalizable. It also uses shrinkage, which is the process of </w:t>
+      </w:r>
+      <w:r>
+        <w:rPr>
+          <w:lang w:val="en-US"/>
+        </w:rPr>
+        <w:t>compressing</w:t>
+      </w:r>
+      <w:r>
+        <w:rPr>
+          <w:lang w:val="en-US"/>
+        </w:rPr>
+        <w:t xml:space="preserve"> data values towards the mean, to limit the influence of independent variables. For extremely multicollinear features, the lasso approach is an excellent fit. It also performs feature selection, making it an excellent fit if the data set contains a large number of</w:t>
+      </w:r>
+      <w:r>
+        <w:rPr>
+          <w:lang w:val="en-US"/>
+        </w:rPr>
+        <w:t xml:space="preserve"> features.</w:t>
+      </w:r>
+      <w:r>
+        <w:rPr>
+          <w:lang w:val="en-US"/>
+        </w:rPr>
+        <w:t xml:space="preserve"> [lasso].</w:t>
       </w:r>
     </w:p>
     <w:p>
@@ -3382,501 +4689,370 @@
         <w:rPr>
           <w:lang w:val="en-US"/>
         </w:rPr>
+        <w:t xml:space="preserve">For training purposes 90 percent of the available data will be used, while the remaining 10 percent are used to test the </w:t>
+      </w:r>
+      <w:r>
+        <w:rPr>
+          <w:lang w:val="en-US"/>
+        </w:rPr>
+        <w:t>models.</w:t>
+      </w:r>
+      <w:r>
+        <w:rPr>
+          <w:lang w:val="en-US"/>
+        </w:rPr>
+        <w:t xml:space="preserve"> </w:t>
+      </w:r>
+    </w:p>
+    <w:p>
+      <w:pPr>
+        <w:pStyle w:val="berschrift3"/>
+        <w:rPr>
+          <w:lang w:val="en-US"/>
+        </w:rPr>
+      </w:pPr>
+      <w:r>
+        <w:rPr>
+          <w:lang w:val="en-US"/>
+        </w:rPr>
+        <w:t>\s</w:t>
+      </w:r>
+      <w:r>
+        <w:rPr>
+          <w:lang w:val="en-US"/>
+        </w:rPr>
+        <w:t>ubs</w:t>
+      </w:r>
+      <w:r>
+        <w:rPr>
+          <w:lang w:val="en-US"/>
+        </w:rPr>
+        <w:t>ection{</w:t>
+      </w:r>
+      <w:r>
+        <w:rPr>
+          <w:lang w:val="en-US"/>
+        </w:rPr>
+        <w:t>Evaluation</w:t>
+      </w:r>
+      <w:r>
+        <w:rPr>
+          <w:lang w:val="en-US"/>
+        </w:rPr>
+        <w:t xml:space="preserve"> Plan</w:t>
+      </w:r>
+      <w:r>
+        <w:rPr>
+          <w:lang w:val="en-US"/>
+        </w:rPr>
+        <w:t>}</w:t>
+      </w:r>
+      <w:r>
+        <w:rPr>
+          <w:lang w:val="en-US"/>
+        </w:rPr>
+        <w:t>%</w:t>
+      </w:r>
+      <w:r>
+        <w:rPr>
+          <w:lang w:val="en-US"/>
+        </w:rPr>
+        <w:t>figure which shows a graph comparing benchmark and a selected stock</w:t>
+      </w:r>
+    </w:p>
+    <w:p>
+      <w:pPr>
+        <w:rPr>
+          <w:lang w:val="en-US"/>
+        </w:rPr>
+      </w:pPr>
+      <w:r>
+        <w:rPr>
+          <w:lang w:val="en-US"/>
+        </w:rPr>
+        <w:t>A one-year sliding window is used to create the training and test sample for our models. This pane navigates through all the companies in our sample period's records history. Let $P_{t}$ be the price of an issue at any point in time when the algorithm issues a "Buy" signal. Then $P_{t+1}$ represents the price after one year of holding the paper, emulating the purchase of a stock. By subtracting $P_{t}$ from $P_{t+1}$, the return $R_{</w:t>
+      </w:r>
+      <w:proofErr w:type="spellStart"/>
+      <w:r>
+        <w:rPr>
+          <w:lang w:val="en-US"/>
+        </w:rPr>
+        <w:t>s,t</w:t>
+      </w:r>
+      <w:proofErr w:type="spellEnd"/>
+      <w:r>
+        <w:rPr>
+          <w:lang w:val="en-US"/>
+        </w:rPr>
+        <w:t>}$, denoting the return of the individual stock at time $t$, is determined. The result is in continuation compared to the return $R_{</w:t>
+      </w:r>
+      <w:proofErr w:type="spellStart"/>
+      <w:r>
+        <w:rPr>
+          <w:lang w:val="en-US"/>
+        </w:rPr>
+        <w:t>i,t</w:t>
+      </w:r>
+      <w:proofErr w:type="spellEnd"/>
+      <w:r>
+        <w:rPr>
+          <w:lang w:val="en-US"/>
+        </w:rPr>
+        <w:t>}$ of the benchmark index in that exact same time frame. If $R_{</w:t>
+      </w:r>
+      <w:proofErr w:type="spellStart"/>
+      <w:r>
+        <w:rPr>
+          <w:lang w:val="en-US"/>
+        </w:rPr>
+        <w:t>s,t</w:t>
+      </w:r>
+      <w:proofErr w:type="spellEnd"/>
+      <w:r>
+        <w:rPr>
+          <w:lang w:val="en-US"/>
+        </w:rPr>
+        <w:t>_{1}}$ &gt; $R_{</w:t>
+      </w:r>
+      <w:proofErr w:type="spellStart"/>
+      <w:r>
+        <w:rPr>
+          <w:lang w:val="en-US"/>
+        </w:rPr>
+        <w:t>i,t</w:t>
+      </w:r>
+      <w:proofErr w:type="spellEnd"/>
+      <w:r>
+        <w:rPr>
+          <w:lang w:val="en-US"/>
+        </w:rPr>
+        <w:t>_{1}}$ the prediction is considered successful for $t_{1}$. Returns are evaluated until $t_{n}$, where $n$ signifies the last possible complete, i.e., the most recent time frame. The sliding window continues for every year thereafter and after each year, and in total after $t_{n}$, the returns are compared. Once the stock's signal switches to "Sell," the algorithm will cease predicting and calculate $R_{</w:t>
+      </w:r>
+      <w:proofErr w:type="spellStart"/>
+      <w:r>
+        <w:rPr>
+          <w:lang w:val="en-US"/>
+        </w:rPr>
+        <w:t>s,t</w:t>
+      </w:r>
+      <w:proofErr w:type="spellEnd"/>
+      <w:r>
+        <w:rPr>
+          <w:lang w:val="en-US"/>
+        </w:rPr>
+        <w:t>}$ and $R_{</w:t>
+      </w:r>
+      <w:proofErr w:type="spellStart"/>
+      <w:r>
+        <w:rPr>
+          <w:lang w:val="en-US"/>
+        </w:rPr>
+        <w:t>i,t</w:t>
+      </w:r>
+      <w:proofErr w:type="spellEnd"/>
+      <w:r>
+        <w:rPr>
+          <w:lang w:val="en-US"/>
+        </w:rPr>
+        <w:t>}$ to complete the evaluation early.</w:t>
+      </w:r>
+    </w:p>
+    <w:p>
+      <w:pPr>
+        <w:rPr>
+          <w:rFonts w:cs="Arial"/>
+          <w:szCs w:val="24"/>
+          <w:lang w:val="en-US"/>
+        </w:rPr>
+      </w:pPr>
+      <w:r>
+        <w:rPr>
+          <w:rFonts w:cs="Arial"/>
+          <w:szCs w:val="24"/>
+          <w:lang w:val="en-US"/>
+        </w:rPr>
         <w:lastRenderedPageBreak/>
-        <w:t xml:space="preserve">For training purposes 90 percent of the available data will be used, while the remaining 10 percent are used to test the </w:t>
-      </w:r>
-      <w:r>
-        <w:rPr>
-          <w:lang w:val="en-US"/>
-        </w:rPr>
-        <w:t>models.</w:t>
-      </w:r>
-      <w:r>
-        <w:rPr>
+        <w:t>\</w:t>
+      </w:r>
+      <w:r>
+        <w:rPr>
+          <w:rFonts w:cs="Arial"/>
+          <w:szCs w:val="24"/>
+          <w:lang w:val="en-US"/>
+        </w:rPr>
+        <w:t>section</w:t>
+      </w:r>
+      <w:r>
+        <w:rPr>
+          <w:rFonts w:cs="Arial"/>
+          <w:szCs w:val="24"/>
+          <w:lang w:val="en-US"/>
+        </w:rPr>
+        <w:t>{State of the Art}</w:t>
+      </w:r>
+      <w:r>
+        <w:rPr>
+          <w:rFonts w:cs="Arial"/>
+          <w:szCs w:val="24"/>
+          <w:lang w:val="en-US"/>
+        </w:rPr>
+        <w:t>%</w:t>
+      </w:r>
+      <w:r>
+        <w:rPr>
+          <w:rFonts w:cs="Arial"/>
+          <w:szCs w:val="24"/>
+          <w:lang w:val="en-US"/>
+        </w:rPr>
+        <w:t>\label{</w:t>
+      </w:r>
+      <w:proofErr w:type="spellStart"/>
+      <w:r>
+        <w:rPr>
+          <w:rFonts w:cs="Arial"/>
+          <w:szCs w:val="24"/>
+          <w:lang w:val="en-US"/>
+        </w:rPr>
+        <w:t>state_of_the_art</w:t>
+      </w:r>
+      <w:proofErr w:type="spellEnd"/>
+      <w:r>
+        <w:rPr>
+          <w:rFonts w:cs="Arial"/>
+          <w:szCs w:val="24"/>
+          <w:lang w:val="en-US"/>
+        </w:rPr>
+        <w:t>}</w:t>
+      </w:r>
+    </w:p>
+    <w:p>
+      <w:pPr>
+        <w:rPr>
+          <w:rFonts w:cs="Arial"/>
+          <w:szCs w:val="24"/>
+          <w:lang w:val="en-US"/>
+        </w:rPr>
+      </w:pPr>
+      <w:r>
+        <w:rPr>
+          <w:rFonts w:cs="Arial"/>
+          <w:szCs w:val="24"/>
+          <w:lang w:val="en-US"/>
+        </w:rPr>
+        <w:t>According to the author's research, very little has been done in the field of study. The majority of present research is based on high-frequency trading and short-term price fluctuations. Only a few strategies concentrate on long-term value investment. The difficulty in determining and translating qualitative company evaluation metrics for machines appears to be one of the reasons for the scarcity of related work.</w:t>
+      </w:r>
+    </w:p>
+    <w:p>
+      <w:pPr>
+        <w:rPr>
+          <w:rFonts w:cs="Arial"/>
+          <w:szCs w:val="24"/>
+          <w:lang w:val="en-US"/>
+        </w:rPr>
+      </w:pPr>
+      <w:r>
+        <w:rPr>
+          <w:rFonts w:cs="Arial"/>
+          <w:szCs w:val="24"/>
+          <w:lang w:val="en-US"/>
+        </w:rPr>
+        <w:t>Nonetheless</w:t>
+      </w:r>
+      <w:r>
+        <w:rPr>
+          <w:rFonts w:cs="Arial"/>
+          <w:szCs w:val="24"/>
+          <w:lang w:val="en-US"/>
+        </w:rPr>
+        <w:t xml:space="preserve">, </w:t>
+      </w:r>
+      <w:r>
+        <w:rPr>
+          <w:rFonts w:cs="Arial"/>
+          <w:szCs w:val="24"/>
+          <w:lang w:val="en-US"/>
+        </w:rPr>
+        <w:t xml:space="preserve">the author </w:t>
+      </w:r>
+      <w:r>
+        <w:rPr>
+          <w:rFonts w:cs="Arial"/>
+          <w:szCs w:val="24"/>
+          <w:lang w:val="en-US"/>
+        </w:rPr>
+        <w:t xml:space="preserve">wishes to draw attention to </w:t>
+      </w:r>
+      <w:r>
+        <w:rPr>
+          <w:rFonts w:cs="Arial"/>
+          <w:szCs w:val="24"/>
+          <w:lang w:val="en-US"/>
+        </w:rPr>
+        <w:t>the work done by Amir et al. [ml</w:t>
+      </w:r>
+      <w:r>
+        <w:rPr>
+          <w:rFonts w:cs="Arial"/>
+          <w:szCs w:val="24"/>
+          <w:lang w:val="en-US"/>
+        </w:rPr>
+        <w:t>-</w:t>
+      </w:r>
+      <w:r>
+        <w:rPr>
+          <w:rFonts w:cs="Arial"/>
+          <w:szCs w:val="24"/>
+          <w:lang w:val="en-US"/>
+        </w:rPr>
+        <w:t>based fin statement analysis]</w:t>
+      </w:r>
+      <w:r>
+        <w:rPr>
+          <w:rFonts w:cs="Arial"/>
+          <w:szCs w:val="24"/>
+          <w:lang w:val="en-US"/>
+        </w:rPr>
+        <w:t xml:space="preserve">. This paper explored the capabilities of various machine learning algorithms </w:t>
+      </w:r>
+      <w:r>
+        <w:rPr>
+          <w:rFonts w:cs="Arial"/>
+          <w:szCs w:val="24"/>
+          <w:lang w:val="en-US"/>
+        </w:rPr>
+        <w:t xml:space="preserve">to forecast abnormal stock returns around earnings </w:t>
+      </w:r>
+      <w:r>
+        <w:rPr>
+          <w:rFonts w:cs="Arial"/>
+          <w:szCs w:val="24"/>
+          <w:lang w:val="en-US"/>
+        </w:rPr>
+        <w:t>releases</w:t>
+      </w:r>
+      <w:r>
+        <w:rPr>
+          <w:rFonts w:cs="Arial"/>
+          <w:szCs w:val="24"/>
           <w:lang w:val="en-US"/>
         </w:rPr>
         <w:t xml:space="preserve"> </w:t>
       </w:r>
-    </w:p>
-    <w:p>
-      <w:pPr>
-        <w:pStyle w:val="berschrift3"/>
-        <w:rPr>
-          <w:lang w:val="en-US"/>
-        </w:rPr>
-      </w:pPr>
-      <w:r>
-        <w:rPr>
-          <w:lang w:val="en-US"/>
-        </w:rPr>
-        <w:t>\s</w:t>
-      </w:r>
-      <w:r>
-        <w:rPr>
-          <w:lang w:val="en-US"/>
-        </w:rPr>
-        <w:t>ubs</w:t>
-      </w:r>
-      <w:r>
-        <w:rPr>
-          <w:lang w:val="en-US"/>
-        </w:rPr>
-        <w:t>ection{</w:t>
-      </w:r>
-      <w:r>
-        <w:rPr>
-          <w:lang w:val="en-US"/>
-        </w:rPr>
-        <w:t>Evaluation</w:t>
-      </w:r>
-      <w:r>
-        <w:rPr>
-          <w:lang w:val="en-US"/>
-        </w:rPr>
-        <w:t xml:space="preserve"> Plan</w:t>
-      </w:r>
-      <w:r>
-        <w:rPr>
-          <w:lang w:val="en-US"/>
-        </w:rPr>
-        <w:t>}</w:t>
-      </w:r>
-      <w:r>
-        <w:rPr>
-          <w:lang w:val="en-US"/>
-        </w:rPr>
-        <w:t>%</w:t>
-      </w:r>
-      <w:r>
-        <w:rPr>
-          <w:lang w:val="en-US"/>
-        </w:rPr>
-        <w:t>figure which shows a graph comparing benchmark and a selected stock</w:t>
-      </w:r>
-    </w:p>
-    <w:p>
-      <w:pPr>
-        <w:rPr>
-          <w:lang w:val="en-US"/>
-        </w:rPr>
-      </w:pPr>
-      <w:r>
-        <w:rPr>
-          <w:lang w:val="en-US"/>
-        </w:rPr>
-        <w:t>A one-year sliding window is used to create the training and test sample for our models. This pane navigates through all the companies in our sample period's records history. Let $P_{t}$ be the price of an issue at any point in time when the algorithm issues a "Buy" signal. Then $P_{t+1}$ represents the price after one year of holding the paper, emulating the purchase of a stock. By subtracting $P_{t}$ from $P_{t+1}$, the return $R_{s,t}$, denoting the return of the individual stock at time $t$, is determined. The result is in continuation compared to the return $R_{i,t}$ of the benchmark index in that exact same time frame. If $R_{s,t_{1}}$ &gt; $R_{i,t_{1}}$ the prediction is considered successful for $t_{1}$. Returns are evaluated until $t_{n}$, where $n$ signifies the last possible complete, i.e., the most recent time frame. The sliding window continues for every year thereafter and after each year, and in total after $t_{n}$, the returns are compared. Once the stock's signal switches to "Sell," the algorithm will cease predicting and calculate $R_{s,t}$ and $R_{i,t}$ to complete the evaluation early.</w:t>
-      </w:r>
-    </w:p>
-    <w:p>
-      <w:pPr>
-        <w:rPr>
-          <w:rFonts w:cs="Arial"/>
-          <w:szCs w:val="24"/>
-          <w:lang w:val="en-US"/>
-        </w:rPr>
-      </w:pPr>
-    </w:p>
-    <w:p>
-      <w:pPr>
-        <w:pStyle w:val="berschrift1"/>
-        <w:rPr>
-          <w:lang w:val="en-US"/>
-        </w:rPr>
-      </w:pPr>
-      <w:r>
-        <w:rPr>
-          <w:lang w:val="en-US"/>
-        </w:rPr>
-        <w:t>\</w:t>
-      </w:r>
-      <w:r>
-        <w:rPr>
-          <w:lang w:val="en-US"/>
-        </w:rPr>
-        <w:t>chapter</w:t>
-      </w:r>
-      <w:r>
-        <w:rPr>
-          <w:lang w:val="en-US"/>
-        </w:rPr>
-        <w:t>{State of the art}</w:t>
-      </w:r>
-      <w:r>
-        <w:rPr>
-          <w:lang w:val="en-US"/>
-        </w:rPr>
-        <w:t>\label{state_of_the_art}%</w:t>
-      </w:r>
-      <w:r>
-        <w:rPr>
-          <w:lang w:val="en-US"/>
-        </w:rPr>
-        <w:t>3 pages</w:t>
-      </w:r>
-    </w:p>
-    <w:p>
-      <w:pPr>
-        <w:rPr>
-          <w:rFonts w:cs="Arial"/>
-          <w:szCs w:val="24"/>
-          <w:lang w:val="en-US"/>
-        </w:rPr>
-      </w:pPr>
-      <w:r>
-        <w:rPr>
-          <w:rFonts w:cs="Arial"/>
-          <w:szCs w:val="24"/>
-          <w:lang w:val="en-US"/>
-        </w:rPr>
-        <w:t>Most relevant state of the art/state of practice</w:t>
-      </w:r>
-    </w:p>
-    <w:p>
-      <w:pPr>
-        <w:rPr>
-          <w:rFonts w:cs="Arial"/>
-          <w:szCs w:val="24"/>
-          <w:lang w:val="en-US"/>
-        </w:rPr>
-      </w:pPr>
-      <w:r>
-        <w:rPr>
-          <w:rFonts w:cs="Arial"/>
-          <w:szCs w:val="24"/>
-          <w:lang w:val="en-US"/>
-        </w:rPr>
-        <w:t xml:space="preserve">Mention what is done by </w:t>
-      </w:r>
-      <w:r>
-        <w:rPr>
-          <w:rFonts w:cs="Arial"/>
-          <w:i/>
-          <w:szCs w:val="24"/>
-          <w:lang w:val="en-US"/>
-        </w:rPr>
-        <w:t>Firstauthorlastname et al.</w:t>
-      </w:r>
-      <w:r>
-        <w:rPr>
-          <w:rFonts w:cs="Arial"/>
-          <w:szCs w:val="24"/>
-          <w:lang w:val="en-US"/>
-        </w:rPr>
-        <w:t xml:space="preserve"> and what is needed to be done</w:t>
-      </w:r>
-    </w:p>
-    <w:p>
-      <w:pPr>
-        <w:rPr>
-          <w:rFonts w:cs="Arial"/>
-          <w:szCs w:val="24"/>
-          <w:lang w:val="en-US"/>
-        </w:rPr>
-      </w:pPr>
-      <w:r>
-        <w:rPr>
-          <w:rFonts w:cs="Arial"/>
-          <w:szCs w:val="24"/>
-          <w:lang w:val="en-US"/>
-        </w:rPr>
-        <w:t>If needed you can refer to multiple related works</w:t>
-      </w:r>
-    </w:p>
-    <w:p>
-      <w:pPr>
-        <w:numPr>
-          <w:ilvl w:val="0"/>
-          <w:numId w:val="4"/>
-        </w:numPr>
-        <w:rPr>
-          <w:rFonts w:cs="Arial"/>
-          <w:szCs w:val="24"/>
-          <w:lang w:val="en-US"/>
-        </w:rPr>
-      </w:pPr>
-      <w:r>
-        <w:rPr>
-          <w:rFonts w:cs="Arial"/>
-          <w:szCs w:val="24"/>
-          <w:lang w:val="en-US"/>
-        </w:rPr>
-        <w:t>High frequency trading focused on short-term price movements</w:t>
-      </w:r>
-    </w:p>
-    <w:p>
-      <w:pPr>
-        <w:numPr>
-          <w:ilvl w:val="0"/>
-          <w:numId w:val="4"/>
-        </w:numPr>
-        <w:rPr>
-          <w:rFonts w:cs="Arial"/>
-          <w:szCs w:val="24"/>
-          <w:lang w:val="en-US"/>
-        </w:rPr>
-      </w:pPr>
-      <w:r>
-        <w:rPr>
-          <w:rFonts w:cs="Arial"/>
-          <w:szCs w:val="24"/>
-          <w:lang w:val="en-US"/>
-        </w:rPr>
-        <w:t>Only few approaches to long-term value investing</w:t>
-      </w:r>
-    </w:p>
-    <w:p>
-      <w:pPr>
-        <w:numPr>
-          <w:ilvl w:val="0"/>
-          <w:numId w:val="4"/>
-        </w:numPr>
-        <w:rPr>
-          <w:rFonts w:cs="Arial"/>
-          <w:szCs w:val="24"/>
-          <w:lang w:val="en-US"/>
-        </w:rPr>
-      </w:pPr>
-      <w:r>
-        <w:rPr>
-          <w:rFonts w:cs="Arial"/>
-          <w:szCs w:val="24"/>
-          <w:lang w:val="en-US"/>
-        </w:rPr>
-        <w:t>Qualitative company evaluation parameters difficult to determine and translate for machines</w:t>
-      </w:r>
-    </w:p>
-    <w:p>
-      <w:pPr>
-        <w:rPr>
-          <w:rFonts w:cs="Arial"/>
-          <w:szCs w:val="24"/>
-          <w:lang w:val="en-US"/>
-        </w:rPr>
-      </w:pPr>
-    </w:p>
-    <w:p>
-      <w:pPr>
-        <w:pStyle w:val="berschrift1"/>
-        <w:rPr>
-          <w:lang w:val="en-US"/>
-        </w:rPr>
-      </w:pPr>
-      <w:r>
-        <w:rPr>
-          <w:lang w:val="en-US"/>
-        </w:rPr>
-        <w:t>\</w:t>
-      </w:r>
-      <w:r>
-        <w:rPr>
-          <w:lang w:val="en-US"/>
-        </w:rPr>
-        <w:t>chapter</w:t>
-      </w:r>
-      <w:r>
-        <w:rPr>
-          <w:lang w:val="en-US"/>
-        </w:rPr>
-        <w:t>{Background}</w:t>
-      </w:r>
-      <w:r>
-        <w:rPr>
-          <w:lang w:val="en-US"/>
-        </w:rPr>
-        <w:t>\label{background}%</w:t>
-      </w:r>
-      <w:r>
-        <w:rPr>
-          <w:lang w:val="en-US"/>
-        </w:rPr>
-        <w:t>2 pages</w:t>
-      </w:r>
-    </w:p>
-    <w:p>
-      <w:pPr>
-        <w:rPr>
-          <w:rFonts w:cs="Arial"/>
-          <w:szCs w:val="24"/>
-          <w:lang w:val="en-US"/>
-        </w:rPr>
-      </w:pPr>
-      <w:r>
-        <w:rPr>
-          <w:rFonts w:cs="Arial"/>
-          <w:szCs w:val="24"/>
-          <w:lang w:val="en-US"/>
-        </w:rPr>
-        <w:t>Background knowledge needed to understand your mode</w:t>
-      </w:r>
-      <w:r>
-        <w:rPr>
-          <w:rFonts w:cs="Arial"/>
-          <w:szCs w:val="24"/>
-          <w:lang w:val="en-US"/>
-        </w:rPr>
-        <w:t>:</w:t>
-      </w:r>
-      <w:r>
-        <w:rPr>
-          <w:rFonts w:cs="Arial"/>
-          <w:szCs w:val="24"/>
-          <w:lang w:val="en-US"/>
-        </w:rPr>
-        <w:t xml:space="preserve"> What the model is going to do (find undervalued stocks, predict intrinsic value</w:t>
-      </w:r>
-      <w:r>
-        <w:rPr>
-          <w:rFonts w:cs="Arial"/>
-          <w:szCs w:val="24"/>
-          <w:lang w:val="en-US"/>
-        </w:rPr>
-        <w:t>, evaluate feature importance)</w:t>
-      </w:r>
-    </w:p>
-    <w:p>
-      <w:pPr>
-        <w:rPr>
-          <w:rFonts w:cs="Arial"/>
-          <w:szCs w:val="24"/>
-          <w:lang w:val="en-US"/>
-        </w:rPr>
-      </w:pPr>
-      <w:r>
-        <w:rPr>
-          <w:rFonts w:cs="Arial"/>
-          <w:szCs w:val="24"/>
-          <w:lang w:val="en-US"/>
-        </w:rPr>
-        <w:t>Briefly describe the methods that will be used in your model</w:t>
-      </w:r>
-      <w:r>
-        <w:rPr>
-          <w:rFonts w:cs="Arial"/>
-          <w:szCs w:val="24"/>
-          <w:lang w:val="en-US"/>
-        </w:rPr>
-        <w:t>: Random Forest for feature importance (data mining), possible neural network for backtesting/adjusting the weights of the input features</w:t>
-      </w:r>
-    </w:p>
-    <w:p>
-      <w:pPr>
-        <w:rPr>
-          <w:rFonts w:cs="Arial"/>
-          <w:szCs w:val="24"/>
-          <w:lang w:val="en-US"/>
-        </w:rPr>
-      </w:pPr>
-    </w:p>
-    <w:p>
-      <w:pPr>
-        <w:rPr>
-          <w:rFonts w:cs="Arial"/>
-          <w:szCs w:val="24"/>
-          <w:lang w:val="en-US"/>
-        </w:rPr>
-      </w:pPr>
-    </w:p>
-    <w:p>
-      <w:pPr>
-        <w:rPr>
-          <w:rFonts w:cs="Arial"/>
-          <w:szCs w:val="24"/>
-          <w:lang w:val="en-US"/>
-        </w:rPr>
-      </w:pPr>
-      <w:r>
-        <w:rPr>
-          <w:rFonts w:cs="Arial"/>
-          <w:szCs w:val="24"/>
-          <w:lang w:val="en-US"/>
-        </w:rPr>
-        <w:lastRenderedPageBreak/>
-        <w:t>\section{Model}</w:t>
-      </w:r>
-      <w:r>
-        <w:rPr>
-          <w:rFonts w:cs="Arial"/>
-          <w:szCs w:val="24"/>
-          <w:lang w:val="en-US"/>
-        </w:rPr>
-        <w:t xml:space="preserve"> 2 pages</w:t>
-      </w:r>
-    </w:p>
-    <w:p>
-      <w:pPr>
-        <w:rPr>
-          <w:rFonts w:cs="Arial"/>
-          <w:szCs w:val="24"/>
-          <w:lang w:val="en-US"/>
-        </w:rPr>
-      </w:pPr>
-    </w:p>
-    <w:p>
-      <w:pPr>
-        <w:rPr>
-          <w:rFonts w:cs="Arial"/>
-          <w:szCs w:val="24"/>
-          <w:lang w:val="en-US"/>
-        </w:rPr>
-      </w:pPr>
-      <w:r>
-        <w:rPr>
-          <w:rFonts w:cs="Arial"/>
-          <w:szCs w:val="24"/>
-          <w:lang w:val="en-US"/>
-        </w:rPr>
-        <w:t>Describe how your model or approach will work</w:t>
-      </w:r>
-      <w:r>
-        <w:rPr>
-          <w:rFonts w:cs="Arial"/>
-          <w:szCs w:val="24"/>
-          <w:lang w:val="en-US"/>
-        </w:rPr>
-        <w:t>: Random Forests, neural networks</w:t>
-      </w:r>
-    </w:p>
-    <w:p>
-      <w:pPr>
-        <w:rPr>
-          <w:rFonts w:cs="Arial"/>
-          <w:szCs w:val="24"/>
-          <w:lang w:val="en-US"/>
-        </w:rPr>
-      </w:pPr>
-      <w:r>
-        <w:rPr>
-          <w:rFonts w:cs="Arial"/>
-          <w:szCs w:val="24"/>
-          <w:lang w:val="en-US"/>
-        </w:rPr>
-        <w:t>Add a diagram about the model so that it helps audience to understand how it will work</w:t>
-      </w:r>
-    </w:p>
-    <w:p>
-      <w:pPr>
-        <w:rPr>
-          <w:rFonts w:cs="Arial"/>
-          <w:szCs w:val="24"/>
-          <w:lang w:val="en-US"/>
-        </w:rPr>
-      </w:pPr>
-    </w:p>
-    <w:p>
-      <w:pPr>
-        <w:rPr>
-          <w:rFonts w:cs="Arial"/>
-          <w:szCs w:val="24"/>
-          <w:lang w:val="en-US"/>
-        </w:rPr>
-      </w:pPr>
-      <w:r>
-        <w:rPr>
-          <w:rFonts w:cs="Arial"/>
-          <w:szCs w:val="24"/>
-          <w:lang w:val="en-US"/>
-        </w:rPr>
-        <w:t>\section{Experimental Setup/Implementation}</w:t>
+      <w:r>
+        <w:rPr>
+          <w:rFonts w:cs="Arial"/>
+          <w:szCs w:val="24"/>
+          <w:lang w:val="en-US"/>
+        </w:rPr>
+        <w:t xml:space="preserve">solely </w:t>
+      </w:r>
+      <w:r>
+        <w:rPr>
+          <w:rFonts w:cs="Arial"/>
+          <w:szCs w:val="24"/>
+          <w:lang w:val="en-US"/>
+        </w:rPr>
+        <w:t>based on financial statement data. Similar</w:t>
       </w:r>
       <w:r>
         <w:rPr>
@@ -3892,272 +5068,235 @@
           <w:szCs w:val="24"/>
           <w:lang w:val="en-US"/>
         </w:rPr>
-        <w:t>2</w:t>
-      </w:r>
-      <w:r>
-        <w:rPr>
-          <w:rFonts w:cs="Arial"/>
-          <w:szCs w:val="24"/>
-          <w:lang w:val="en-US"/>
-        </w:rPr>
-        <w:t xml:space="preserve"> pages</w:t>
-      </w:r>
-    </w:p>
-    <w:p>
-      <w:pPr>
-        <w:rPr>
-          <w:rFonts w:cs="Arial"/>
-          <w:szCs w:val="24"/>
-          <w:lang w:val="en-US"/>
-        </w:rPr>
-      </w:pPr>
-      <w:r>
-        <w:rPr>
-          <w:rFonts w:cs="Arial"/>
-          <w:szCs w:val="24"/>
-          <w:lang w:val="en-US"/>
-        </w:rPr>
-        <w:t>This slide can be one of the two types: experimental setup for data science or implementation details for tool development</w:t>
-      </w:r>
-    </w:p>
-    <w:p>
-      <w:pPr>
-        <w:rPr>
-          <w:rFonts w:cs="Arial"/>
-          <w:szCs w:val="24"/>
-          <w:lang w:val="en-US"/>
-        </w:rPr>
-      </w:pPr>
-      <w:r>
-        <w:rPr>
-          <w:rFonts w:cs="Arial"/>
-          <w:szCs w:val="24"/>
-          <w:lang w:val="en-US"/>
-        </w:rPr>
-        <w:t>Experimental Setup:</w:t>
-      </w:r>
-    </w:p>
-    <w:p>
-      <w:pPr>
-        <w:ind w:left="708"/>
-        <w:rPr>
-          <w:rFonts w:cs="Arial"/>
-          <w:szCs w:val="24"/>
-          <w:lang w:val="en-US"/>
-        </w:rPr>
-      </w:pPr>
-      <w:r>
-        <w:rPr>
-          <w:rFonts w:cs="Arial"/>
-          <w:szCs w:val="24"/>
-          <w:lang w:val="en-US"/>
-        </w:rPr>
-        <w:t>Plan -&gt; how you will setup your experiment</w:t>
-      </w:r>
-      <w:r>
-        <w:rPr>
-          <w:rFonts w:cs="Arial"/>
-          <w:szCs w:val="24"/>
-          <w:lang w:val="en-US"/>
-        </w:rPr>
-        <w:t>: where do I get my data from? Pipeline of implementation</w:t>
-      </w:r>
-    </w:p>
-    <w:p>
-      <w:pPr>
-        <w:rPr>
-          <w:rFonts w:cs="Arial"/>
-          <w:szCs w:val="24"/>
-          <w:lang w:val="en-US"/>
-        </w:rPr>
-      </w:pPr>
-      <w:r>
-        <w:rPr>
-          <w:rFonts w:cs="Arial"/>
-          <w:szCs w:val="24"/>
-          <w:lang w:val="en-US"/>
-        </w:rPr>
-        <w:tab/>
-        <w:t>Optional -&gt; if needed describe how you will define threshold</w:t>
-      </w:r>
-    </w:p>
-    <w:p>
-      <w:pPr>
-        <w:rPr>
-          <w:rFonts w:cs="Arial"/>
-          <w:szCs w:val="24"/>
-          <w:lang w:val="en-US"/>
-        </w:rPr>
-      </w:pPr>
-      <w:r>
-        <w:rPr>
-          <w:rFonts w:cs="Arial"/>
-          <w:szCs w:val="24"/>
-          <w:lang w:val="en-US"/>
-        </w:rPr>
-        <w:t>Implementation details:</w:t>
-      </w:r>
-    </w:p>
-    <w:p>
-      <w:pPr>
-        <w:rPr>
-          <w:rFonts w:cs="Arial"/>
-          <w:szCs w:val="24"/>
-          <w:lang w:val="en-US"/>
-        </w:rPr>
-      </w:pPr>
-      <w:r>
-        <w:rPr>
-          <w:rFonts w:cs="Arial"/>
-          <w:szCs w:val="24"/>
-          <w:lang w:val="en-US"/>
-        </w:rPr>
-        <w:tab/>
-        <w:t>Plan -&gt; how you will develop the tool</w:t>
-      </w:r>
-    </w:p>
-    <w:p>
-      <w:pPr>
-        <w:rPr>
-          <w:rFonts w:cs="Arial"/>
-          <w:szCs w:val="24"/>
-          <w:lang w:val="en-US"/>
-        </w:rPr>
-      </w:pPr>
-    </w:p>
-    <w:p>
-      <w:pPr>
-        <w:rPr>
-          <w:rFonts w:cs="Arial"/>
-          <w:szCs w:val="24"/>
-          <w:lang w:val="en-US"/>
-        </w:rPr>
-      </w:pPr>
-      <w:r>
-        <w:rPr>
-          <w:rFonts w:cs="Arial"/>
-          <w:szCs w:val="24"/>
-          <w:lang w:val="en-US"/>
-        </w:rPr>
-        <w:t>\section{Evaluation Plan}</w:t>
-      </w:r>
-      <w:r>
-        <w:rPr>
-          <w:rFonts w:cs="Arial"/>
-          <w:szCs w:val="24"/>
-          <w:lang w:val="en-US"/>
-        </w:rPr>
-        <w:t xml:space="preserve"> 2 pages</w:t>
-      </w:r>
-    </w:p>
-    <w:p>
-      <w:pPr>
-        <w:rPr>
-          <w:rFonts w:cs="Arial"/>
-          <w:szCs w:val="24"/>
-          <w:lang w:val="en-US"/>
-        </w:rPr>
-      </w:pPr>
-      <w:r>
-        <w:rPr>
-          <w:rFonts w:cs="Arial"/>
-          <w:szCs w:val="24"/>
-          <w:lang w:val="en-US"/>
-        </w:rPr>
-        <w:t>Plan -&gt; how you will evaluate the developed tool or the model</w:t>
-      </w:r>
-      <w:r>
-        <w:rPr>
-          <w:rFonts w:cs="Arial"/>
-          <w:szCs w:val="24"/>
-          <w:lang w:val="en-US"/>
-        </w:rPr>
-        <w:t>: backtesting, buy stocks and compare prize after certain time, check performance, compare to benchmark</w:t>
-      </w:r>
-    </w:p>
-    <w:p>
-      <w:pPr>
-        <w:rPr>
-          <w:rFonts w:cs="Arial"/>
-          <w:szCs w:val="24"/>
-          <w:lang w:val="en-US"/>
-        </w:rPr>
-      </w:pPr>
-    </w:p>
-    <w:p>
-      <w:pPr>
-        <w:rPr>
-          <w:rFonts w:cs="Arial"/>
-          <w:szCs w:val="24"/>
-          <w:lang w:val="en-US"/>
-        </w:rPr>
-      </w:pPr>
-      <w:r>
-        <w:rPr>
-          <w:rFonts w:cs="Arial"/>
-          <w:szCs w:val="24"/>
-          <w:lang w:val="en-US"/>
-        </w:rPr>
-        <w:t>\section{Conclusion/Summary}</w:t>
-      </w:r>
-      <w:r>
-        <w:rPr>
-          <w:rFonts w:cs="Arial"/>
-          <w:szCs w:val="24"/>
-          <w:lang w:val="en-US"/>
-        </w:rPr>
-        <w:t xml:space="preserve"> 1 page</w:t>
-      </w:r>
-    </w:p>
-    <w:p>
-      <w:pPr>
-        <w:rPr>
-          <w:rFonts w:cs="Arial"/>
-          <w:szCs w:val="24"/>
-          <w:lang w:val="en-US"/>
-        </w:rPr>
-      </w:pPr>
-    </w:p>
-    <w:p>
-      <w:pPr>
-        <w:rPr>
-          <w:rFonts w:cs="Arial"/>
-          <w:szCs w:val="24"/>
-          <w:lang w:val="en-US"/>
-        </w:rPr>
-      </w:pPr>
-      <w:r>
-        <w:rPr>
-          <w:rFonts w:cs="Arial"/>
-          <w:szCs w:val="24"/>
-          <w:lang w:val="en-US"/>
-        </w:rPr>
-        <w:t>Mention what will be the potential contribution of your thesis</w:t>
-      </w:r>
-      <w:r>
-        <w:rPr>
-          <w:rFonts w:cs="Arial"/>
-          <w:szCs w:val="24"/>
-          <w:lang w:val="en-US"/>
-        </w:rPr>
-        <w:t xml:space="preserve">: stable, secure investment opportunities, stay safe from inflation, beat the market </w:t>
-      </w:r>
-    </w:p>
-    <w:p>
-      <w:pPr>
-        <w:rPr>
-          <w:rFonts w:cs="Arial"/>
-          <w:szCs w:val="24"/>
-          <w:lang w:val="en-US"/>
-        </w:rPr>
-      </w:pPr>
-      <w:r>
-        <w:rPr>
-          <w:rFonts w:cs="Arial"/>
-          <w:szCs w:val="24"/>
-          <w:lang w:val="en-US"/>
-        </w:rPr>
-        <w:t>Repeat how the research questions will b</w:t>
+        <w:t xml:space="preserve">to this study, Amir et al [ref] </w:t>
+      </w:r>
+      <w:r>
+        <w:rPr>
+          <w:rFonts w:cs="Arial"/>
+          <w:szCs w:val="24"/>
+          <w:lang w:val="en-US"/>
+        </w:rPr>
+        <w:t xml:space="preserve">focused their study on </w:t>
+      </w:r>
+      <w:r>
+        <w:rPr>
+          <w:rFonts w:cs="Arial"/>
+          <w:szCs w:val="24"/>
+          <w:lang w:val="en-US"/>
+        </w:rPr>
+        <w:t xml:space="preserve">a </w:t>
+      </w:r>
+      <w:r>
+        <w:rPr>
+          <w:rFonts w:cs="Arial"/>
+          <w:szCs w:val="24"/>
+          <w:lang w:val="en-US"/>
+        </w:rPr>
+        <w:t>neural network</w:t>
+      </w:r>
+      <w:r>
+        <w:rPr>
+          <w:rFonts w:cs="Arial"/>
+          <w:szCs w:val="24"/>
+          <w:lang w:val="en-US"/>
+        </w:rPr>
+        <w:t xml:space="preserve"> architecture and a Random Forest regression </w:t>
+      </w:r>
+      <w:r>
+        <w:rPr>
+          <w:rFonts w:cs="Arial"/>
+          <w:szCs w:val="24"/>
+          <w:lang w:val="en-US"/>
+        </w:rPr>
+        <w:t xml:space="preserve">and benchmarked it to the OLS linear regression and Lasso regression. </w:t>
+      </w:r>
+      <w:r>
+        <w:rPr>
+          <w:rFonts w:cs="Arial"/>
+          <w:szCs w:val="24"/>
+          <w:lang w:val="en-US"/>
+        </w:rPr>
+        <w:t xml:space="preserve">As can be seen in the results, the non-linear methods were able to correctly </w:t>
+      </w:r>
+      <w:r>
+        <w:rPr>
+          <w:rFonts w:cs="Arial"/>
+          <w:szCs w:val="24"/>
+          <w:lang w:val="en-US"/>
+        </w:rPr>
+        <w:t>anticipate</w:t>
+      </w:r>
+      <w:r>
+        <w:rPr>
+          <w:rFonts w:cs="Arial"/>
+          <w:szCs w:val="24"/>
+          <w:lang w:val="en-US"/>
+        </w:rPr>
+        <w:t xml:space="preserve"> the direction of various market reactions to </w:t>
+      </w:r>
+      <w:r>
+        <w:rPr>
+          <w:rFonts w:cs="Arial"/>
+          <w:szCs w:val="24"/>
+          <w:lang w:val="en-US"/>
+        </w:rPr>
+        <w:t>earnings announcements. The models created in that study will be used as reference for this paper</w:t>
+      </w:r>
+      <w:r>
+        <w:rPr>
+          <w:rFonts w:cs="Arial"/>
+          <w:szCs w:val="24"/>
+          <w:lang w:val="en-US"/>
+        </w:rPr>
+        <w:t xml:space="preserve"> [ref]</w:t>
+      </w:r>
+      <w:r>
+        <w:rPr>
+          <w:rFonts w:cs="Arial"/>
+          <w:szCs w:val="24"/>
+          <w:lang w:val="en-US"/>
+        </w:rPr>
+        <w:t>.</w:t>
+      </w:r>
+    </w:p>
+    <w:p>
+      <w:pPr>
+        <w:rPr>
+          <w:rFonts w:cs="Arial"/>
+          <w:szCs w:val="24"/>
+          <w:lang w:val="en-US"/>
+        </w:rPr>
+      </w:pPr>
+      <w:r>
+        <w:rPr>
+          <w:rFonts w:cs="Arial"/>
+          <w:szCs w:val="24"/>
+          <w:lang w:val="en-US"/>
+        </w:rPr>
+        <w:t xml:space="preserve">It is vital to emphasize that the goal of this study is not only to estimate the magnitude of immediate price reactions to earnings announcements, but also to determine a company's fair worth. As a result, the current study differs significantly from the previous one. In addition, qualitative data sources will be searched in the hopes of uncovering more important </w:t>
+      </w:r>
+      <w:r>
+        <w:rPr>
+          <w:rFonts w:cs="Arial"/>
+          <w:szCs w:val="24"/>
+          <w:lang w:val="en-US"/>
+        </w:rPr>
+        <w:t>features</w:t>
+      </w:r>
+      <w:r>
+        <w:rPr>
+          <w:rFonts w:cs="Arial"/>
+          <w:szCs w:val="24"/>
+          <w:lang w:val="en-US"/>
+        </w:rPr>
+        <w:t xml:space="preserve"> that can be used to evaluate a stock's intrinsic value.</w:t>
+      </w:r>
+    </w:p>
+    <w:p>
+      <w:pPr>
+        <w:rPr>
+          <w:rFonts w:cs="Arial"/>
+          <w:szCs w:val="24"/>
+          <w:lang w:val="en-US"/>
+        </w:rPr>
+      </w:pPr>
+    </w:p>
+    <w:p>
+      <w:pPr>
+        <w:rPr>
+          <w:rFonts w:cs="Arial"/>
+          <w:szCs w:val="24"/>
+          <w:lang w:val="en-US"/>
+        </w:rPr>
+      </w:pPr>
+      <w:r>
+        <w:rPr>
+          <w:rFonts w:cs="Arial"/>
+          <w:szCs w:val="24"/>
+          <w:lang w:val="en-US"/>
+        </w:rPr>
+        <w:t>\section{Conclusion}</w:t>
+      </w:r>
+    </w:p>
+    <w:p>
+      <w:pPr>
+        <w:rPr>
+          <w:rFonts w:cs="Arial"/>
+          <w:szCs w:val="24"/>
+          <w:lang w:val="en-US"/>
+        </w:rPr>
+      </w:pPr>
+      <w:r>
+        <w:rPr>
+          <w:rFonts w:cs="Arial"/>
+          <w:szCs w:val="24"/>
+          <w:lang w:val="en-US"/>
+        </w:rPr>
+        <w:t xml:space="preserve">The research is being carried out in the hopes of establishing an automated method of investing defensively and accurately identifying inexpensive equities. If successful, this research might be a </w:t>
+      </w:r>
+      <w:r>
+        <w:rPr>
+          <w:rFonts w:cs="Arial"/>
+          <w:szCs w:val="24"/>
+          <w:lang w:val="en-US"/>
+        </w:rPr>
+        <w:t>breakthrough</w:t>
+      </w:r>
+      <w:r>
+        <w:rPr>
+          <w:rFonts w:cs="Arial"/>
+          <w:szCs w:val="24"/>
+          <w:lang w:val="en-US"/>
+        </w:rPr>
+        <w:t xml:space="preserve"> in the field of automated value investing. </w:t>
+      </w:r>
+      <w:r>
+        <w:rPr>
+          <w:rFonts w:cs="Arial"/>
+          <w:szCs w:val="24"/>
+          <w:lang w:val="en-US"/>
+        </w:rPr>
+        <w:t>As</w:t>
+      </w:r>
+      <w:r>
+        <w:rPr>
+          <w:rFonts w:cs="Arial"/>
+          <w:szCs w:val="24"/>
+          <w:lang w:val="en-US"/>
+        </w:rPr>
+        <w:t xml:space="preserve"> very few strategies appear to be successful when </w:t>
+      </w:r>
+      <w:r>
+        <w:rPr>
+          <w:rFonts w:cs="Arial"/>
+          <w:szCs w:val="24"/>
+          <w:lang w:val="en-US"/>
+        </w:rPr>
+        <w:t>applied</w:t>
+      </w:r>
+      <w:r>
+        <w:rPr>
+          <w:rFonts w:cs="Arial"/>
+          <w:szCs w:val="24"/>
+          <w:lang w:val="en-US"/>
+        </w:rPr>
+        <w:t xml:space="preserve"> to financial market predictions</w:t>
+      </w:r>
+      <w:r>
+        <w:rPr>
+          <w:rFonts w:cs="Arial"/>
+          <w:szCs w:val="24"/>
+          <w:lang w:val="en-US"/>
+        </w:rPr>
+        <w:t xml:space="preserve"> t</w:t>
+      </w:r>
+      <w:r>
+        <w:rPr>
+          <w:rFonts w:cs="Arial"/>
+          <w:szCs w:val="24"/>
+          <w:lang w:val="en-US"/>
+        </w:rPr>
+        <w:t>he job to be done is regarded difficult to complet</w:t>
       </w:r>
       <w:r>
         <w:rPr>
@@ -4173,42 +5312,24 @@
           <w:szCs w:val="24"/>
           <w:lang w:val="en-US"/>
         </w:rPr>
-        <w:t xml:space="preserve"> answered and/or how your research goals will be achieved</w:t>
-      </w:r>
-      <w:r>
-        <w:rPr>
-          <w:rFonts w:cs="Arial"/>
-          <w:szCs w:val="24"/>
-          <w:lang w:val="en-US"/>
-        </w:rPr>
-        <w:t>: Neural Network fed with fundamental and qualitative data of a company to predict intrinsic value and thus find undervalued stocks</w:t>
-      </w:r>
-    </w:p>
-    <w:p>
-      <w:pPr>
-        <w:rPr>
-          <w:rFonts w:cs="Arial"/>
-          <w:szCs w:val="24"/>
-          <w:lang w:val="en-US"/>
-        </w:rPr>
-      </w:pPr>
-      <w:r>
-        <w:rPr>
-          <w:rFonts w:cs="Arial"/>
-          <w:szCs w:val="24"/>
-          <w:lang w:val="en-US"/>
-        </w:rPr>
-        <w:t>Beat the market in the long run by finding good investment opportunities and buy the most promising stocks (stock picking, market timing).</w:t>
-      </w:r>
-    </w:p>
-    <w:p>
-      <w:pPr>
-        <w:rPr>
-          <w:rFonts w:cs="Arial"/>
-          <w:szCs w:val="24"/>
-          <w:lang w:val="en-US"/>
-        </w:rPr>
-      </w:pPr>
+        <w:t>. Nonetheless, the author is hopeful that his methods will produce acceptable outcomes</w:t>
+      </w:r>
+      <w:r>
+        <w:rPr>
+          <w:rFonts w:cs="Arial"/>
+          <w:szCs w:val="24"/>
+          <w:lang w:val="en-US"/>
+        </w:rPr>
+        <w:t xml:space="preserve"> and </w:t>
+      </w:r>
+      <w:r>
+        <w:rPr>
+          <w:rFonts w:cs="Arial"/>
+          <w:szCs w:val="24"/>
+          <w:lang w:val="en-US"/>
+        </w:rPr>
+        <w:t>will be more than delighted with the study's conclusion if it attracts attention and serves as a foundation for future research in the field.</w:t>
+      </w:r>
       <w:r>
         <w:rPr>
           <w:rFonts w:cs="Arial"/>
@@ -4475,7 +5596,7 @@
       </w:pPr>
     </w:p>
     <w:sectPr>
-      <w:footerReference w:type="default" r:id="rId10"/>
+      <w:footerReference w:type="default" r:id="rId11"/>
       <w:pgSz w:w="11906" w:h="16838"/>
       <w:pgMar w:top="1417" w:right="1417" w:bottom="1134" w:left="1417" w:header="708" w:footer="708" w:gutter="0"/>
       <w:cols w:space="708"/>
@@ -5424,6 +6545,95 @@
       </w:pPr>
     </w:lvl>
   </w:abstractNum>
+  <w:abstractNum w:abstractNumId="6" w15:restartNumberingAfterBreak="0">
+    <w:nsid w:val="784E280B"/>
+    <w:multiLevelType w:val="hybridMultilevel"/>
+    <w:tmpl w:val="E9D88FB0"/>
+    <w:lvl w:ilvl="0" w:tplc="4DFC0BA4">
+      <w:start w:val="1"/>
+      <w:numFmt w:val="decimal"/>
+      <w:lvlText w:val="%1)"/>
+      <w:lvlJc w:val="left"/>
+      <w:pPr>
+        <w:ind w:left="720" w:hanging="360"/>
+      </w:pPr>
+      <w:rPr>
+        <w:rFonts w:hint="default"/>
+      </w:rPr>
+    </w:lvl>
+    <w:lvl w:ilvl="1" w:tplc="0C070019" w:tentative="1">
+      <w:start w:val="1"/>
+      <w:numFmt w:val="lowerLetter"/>
+      <w:lvlText w:val="%2."/>
+      <w:lvlJc w:val="left"/>
+      <w:pPr>
+        <w:ind w:left="1440" w:hanging="360"/>
+      </w:pPr>
+    </w:lvl>
+    <w:lvl w:ilvl="2" w:tplc="0C07001B" w:tentative="1">
+      <w:start w:val="1"/>
+      <w:numFmt w:val="lowerRoman"/>
+      <w:lvlText w:val="%3."/>
+      <w:lvlJc w:val="right"/>
+      <w:pPr>
+        <w:ind w:left="2160" w:hanging="180"/>
+      </w:pPr>
+    </w:lvl>
+    <w:lvl w:ilvl="3" w:tplc="0C07000F" w:tentative="1">
+      <w:start w:val="1"/>
+      <w:numFmt w:val="decimal"/>
+      <w:lvlText w:val="%4."/>
+      <w:lvlJc w:val="left"/>
+      <w:pPr>
+        <w:ind w:left="2880" w:hanging="360"/>
+      </w:pPr>
+    </w:lvl>
+    <w:lvl w:ilvl="4" w:tplc="0C070019" w:tentative="1">
+      <w:start w:val="1"/>
+      <w:numFmt w:val="lowerLetter"/>
+      <w:lvlText w:val="%5."/>
+      <w:lvlJc w:val="left"/>
+      <w:pPr>
+        <w:ind w:left="3600" w:hanging="360"/>
+      </w:pPr>
+    </w:lvl>
+    <w:lvl w:ilvl="5" w:tplc="0C07001B" w:tentative="1">
+      <w:start w:val="1"/>
+      <w:numFmt w:val="lowerRoman"/>
+      <w:lvlText w:val="%6."/>
+      <w:lvlJc w:val="right"/>
+      <w:pPr>
+        <w:ind w:left="4320" w:hanging="180"/>
+      </w:pPr>
+    </w:lvl>
+    <w:lvl w:ilvl="6" w:tplc="0C07000F" w:tentative="1">
+      <w:start w:val="1"/>
+      <w:numFmt w:val="decimal"/>
+      <w:lvlText w:val="%7."/>
+      <w:lvlJc w:val="left"/>
+      <w:pPr>
+        <w:ind w:left="5040" w:hanging="360"/>
+      </w:pPr>
+    </w:lvl>
+    <w:lvl w:ilvl="7" w:tplc="0C070019" w:tentative="1">
+      <w:start w:val="1"/>
+      <w:numFmt w:val="lowerLetter"/>
+      <w:lvlText w:val="%8."/>
+      <w:lvlJc w:val="left"/>
+      <w:pPr>
+        <w:ind w:left="5760" w:hanging="360"/>
+      </w:pPr>
+    </w:lvl>
+    <w:lvl w:ilvl="8" w:tplc="0C07001B" w:tentative="1">
+      <w:start w:val="1"/>
+      <w:numFmt w:val="lowerRoman"/>
+      <w:lvlText w:val="%9."/>
+      <w:lvlJc w:val="right"/>
+      <w:pPr>
+        <w:ind w:left="6480" w:hanging="180"/>
+      </w:pPr>
+    </w:lvl>
+  </w:abstractNum>
   <w:num w:numId="1" w16cid:durableId="894776506">
     <w:abstractNumId w:val="0"/>
   </w:num>
@@ -5441,6 +6651,9 @@
   </w:num>
   <w:num w:numId="6" w16cid:durableId="1883512565">
     <w:abstractNumId w:val="3"/>
+  </w:num>
+  <w:num w:numId="7" w16cid:durableId="1049887237">
+    <w:abstractNumId w:val="6"/>
   </w:num>
 </w:numbering>
 </file>
@@ -5916,7 +7129,6 @@
   <w:style w:type="character" w:default="1" w:styleId="Absatz-Standardschriftart">
     <w:name w:val="Default Paragraph Font"/>
     <w:uiPriority w:val="1"/>
-    <w:semiHidden/>
     <w:unhideWhenUsed/>
   </w:style>
   <w:style w:type="table" w:default="1" w:styleId="NormaleTabelle">
@@ -6049,6 +7261,11 @@
       <w:rFonts w:ascii="Arial" w:hAnsi="Arial"/>
       <w:sz w:val="24"/>
     </w:rPr>
+  </w:style>
+  <w:style w:type="character" w:customStyle="1" w:styleId="jss1111">
+    <w:name w:val="jss1111"/>
+    <w:basedOn w:val="Absatz-Standardschriftart"/>
+    <w:rsid w:val="00DA106D"/>
   </w:style>
 </w:styles>
 </file>
@@ -6353,7 +7570,7 @@
   <wetp:taskpane dockstate="right" visibility="0" width="526" row="3">
     <wetp:webextensionref xmlns:r="http://schemas.openxmlformats.org/officeDocument/2006/relationships" r:id="rId1"/>
   </wetp:taskpane>
-  <wetp:taskpane dockstate="right" visibility="0" width="350" row="6">
+  <wetp:taskpane dockstate="right" visibility="0" width="438" row="9">
     <wetp:webextensionref xmlns:r="http://schemas.openxmlformats.org/officeDocument/2006/relationships" r:id="rId2"/>
   </wetp:taskpane>
 </wetp:taskpanes>
@@ -6450,11 +7667,32 @@
     <b:Publisher>Whittlesey House</b:Publisher>
     <b:RefOrder>2</b:RefOrder>
   </b:Source>
+  <b:Source>
+    <b:Tag>Ter22</b:Tag>
+    <b:SourceType>InternetSite</b:SourceType>
+    <b:Guid>{6B9E6B98-7BD0-4467-A53E-CF29C093FC18}</b:Guid>
+    <b:Title>A Beginner-Friendly Explanation of How Neural Networks Work</b:Title>
+    <b:Author>
+      <b:Author>
+        <b:NameList>
+          <b:Person>
+            <b:Last>Shin</b:Last>
+            <b:First>Terence</b:First>
+          </b:Person>
+        </b:NameList>
+      </b:Author>
+    </b:Author>
+    <b:YearAccessed>2022</b:YearAccessed>
+    <b:MonthAccessed>Mai</b:MonthAccessed>
+    <b:DayAccessed>27</b:DayAccessed>
+    <b:URL>https://towardsdatascience.com/a-beginner-friendly-explanation-of-how-neural-networks-work-55064db60df4</b:URL>
+    <b:RefOrder>4</b:RefOrder>
+  </b:Source>
 </b:Sources>
 </file>
 
 <file path=customXml/itemProps1.xml><?xml version="1.0" encoding="utf-8"?>
-<ds:datastoreItem xmlns:ds="http://schemas.openxmlformats.org/officeDocument/2006/customXml" ds:itemID="{1D89B5F7-5FE0-4295-BADE-67B4259218C8}">
+<ds:datastoreItem xmlns:ds="http://schemas.openxmlformats.org/officeDocument/2006/customXml" ds:itemID="{1C43726C-E7FF-48D5-8EA0-998050BD81BE}">
   <ds:schemaRefs>
     <ds:schemaRef ds:uri="http://schemas.openxmlformats.org/officeDocument/2006/bibliography"/>
   </ds:schemaRefs>

</xml_diff>